<commit_message>
[web+doc] Change tables style, add ajax and remove man from doc
Signed-off-by: Liviu Chirvase <liviu.chirvase@yahoo.com>
</commit_message>
<xml_diff>
--- a/documentatie_scris/DISERTATIE Sistem informatic firma de curierat LIVIU CHIRVASE.docx
+++ b/documentatie_scris/DISERTATIE Sistem informatic firma de curierat LIVIU CHIRVASE.docx
@@ -2299,7 +2299,6 @@
         </w:tabs>
         <w:rPr>
           <w:noProof/>
-          <w:szCs w:val="24"/>
         </w:rPr>
       </w:pPr>
       <w:r>
@@ -2324,6 +2323,37 @@
     </w:p>
     <w:p>
       <w:pPr>
+        <w:pStyle w:val="TOC4"/>
+        <w:tabs>
+          <w:tab w:val="right" w:leader="dot" w:pos="9350"/>
+        </w:tabs>
+        <w:rPr>
+          <w:noProof/>
+          <w:szCs w:val="24"/>
+        </w:rPr>
+      </w:pPr>
+      <w:r>
+        <w:rPr>
+          <w:noProof/>
+          <w:lang w:val="ro-RO"/>
+        </w:rPr>
+        <w:t>4.3.5.1. Ajax</w:t>
+      </w:r>
+      <w:r>
+        <w:rPr>
+          <w:noProof/>
+        </w:rPr>
+        <w:tab/>
+      </w:r>
+      <w:r>
+        <w:rPr>
+          <w:noProof/>
+        </w:rPr>
+        <w:t>46</w:t>
+      </w:r>
+    </w:p>
+    <w:p>
+      <w:pPr>
         <w:pStyle w:val="TOC2"/>
         <w:tabs>
           <w:tab w:val="right" w:leader="dot" w:pos="9350"/>
@@ -2350,7 +2380,7 @@
         <w:rPr>
           <w:noProof/>
         </w:rPr>
-        <w:t>46</w:t>
+        <w:t>48</w:t>
       </w:r>
     </w:p>
     <w:p>
@@ -2380,7 +2410,7 @@
         <w:rPr>
           <w:noProof/>
         </w:rPr>
-        <w:t>47</w:t>
+        <w:t>49</w:t>
       </w:r>
     </w:p>
     <w:p>
@@ -2433,7 +2463,7 @@
         <w:rPr>
           <w:noProof/>
         </w:rPr>
-        <w:t>47</w:t>
+        <w:t>49</w:t>
       </w:r>
     </w:p>
     <w:p>
@@ -2479,7 +2509,7 @@
         <w:rPr>
           <w:noProof/>
         </w:rPr>
-        <w:t>49</w:t>
+        <w:t>51</w:t>
       </w:r>
     </w:p>
     <w:p>
@@ -2510,7 +2540,7 @@
           <w:b w:val="0"/>
           <w:lang w:val="it-IT"/>
         </w:rPr>
-        <w:t>53</w:t>
+        <w:t>55</w:t>
       </w:r>
     </w:p>
     <w:p>
@@ -2541,7 +2571,7 @@
           <w:b w:val="0"/>
           <w:lang w:val="it-IT"/>
         </w:rPr>
-        <w:t>53</w:t>
+        <w:t>55</w:t>
       </w:r>
     </w:p>
     <w:p>
@@ -2575,7 +2605,7 @@
           <w:noProof/>
           <w:lang w:val="it-IT"/>
         </w:rPr>
-        <w:t>54</w:t>
+        <w:t>56</w:t>
       </w:r>
     </w:p>
     <w:p>
@@ -2609,7 +2639,7 @@
           <w:noProof/>
           <w:lang w:val="it-IT"/>
         </w:rPr>
-        <w:t>54</w:t>
+        <w:t>56</w:t>
       </w:r>
     </w:p>
     <w:p>
@@ -2643,7 +2673,7 @@
           <w:noProof/>
           <w:lang w:val="it-IT"/>
         </w:rPr>
-        <w:t>55</w:t>
+        <w:t>57</w:t>
       </w:r>
     </w:p>
     <w:p>
@@ -2674,7 +2704,7 @@
         <w:rPr>
           <w:noProof/>
         </w:rPr>
-        <w:t>56</w:t>
+        <w:t>58</w:t>
       </w:r>
     </w:p>
     <w:p>
@@ -2705,7 +2735,7 @@
         <w:rPr>
           <w:noProof/>
         </w:rPr>
-        <w:t>56</w:t>
+        <w:t>58</w:t>
       </w:r>
     </w:p>
     <w:p>
@@ -2736,7 +2766,7 @@
           <w:b w:val="0"/>
           <w:lang w:val="it-IT"/>
         </w:rPr>
-        <w:t>58</w:t>
+        <w:t>60</w:t>
       </w:r>
     </w:p>
     <w:p>
@@ -2767,7 +2797,7 @@
           <w:b w:val="0"/>
           <w:lang w:val="it-IT"/>
         </w:rPr>
-        <w:t>58</w:t>
+        <w:t>60</w:t>
       </w:r>
     </w:p>
     <w:p>
@@ -2782,9 +2812,9 @@
       <w:r>
         <w:rPr>
           <w:b w:val="0"/>
-          <w:lang w:val="ro-RO"/>
-        </w:rPr>
-        <w:t>MANUAL DE UTILIZARE</w:t>
+          <w:lang w:val="it-IT"/>
+        </w:rPr>
+        <w:t>BIBLIOGRAFIE</w:t>
       </w:r>
       <w:r>
         <w:rPr>
@@ -2798,38 +2828,20 @@
           <w:b w:val="0"/>
           <w:lang w:val="it-IT"/>
         </w:rPr>
-        <w:fldChar w:fldCharType="begin"/>
-      </w:r>
-      <w:r>
-        <w:rPr>
-          <w:b w:val="0"/>
-          <w:lang w:val="it-IT"/>
-        </w:rPr>
-        <w:instrText xml:space="preserve"> PAGEREF _Toc391736099 \h </w:instrText>
-      </w:r>
-      <w:r>
-        <w:rPr>
-          <w:b w:val="0"/>
-          <w:lang w:val="it-IT"/>
-        </w:rPr>
-      </w:r>
-      <w:r>
-        <w:rPr>
-          <w:b w:val="0"/>
-          <w:lang w:val="it-IT"/>
-        </w:rPr>
-        <w:fldChar w:fldCharType="separate"/>
-      </w:r>
-      <w:r>
-        <w:rPr>
-          <w:b w:val="0"/>
-          <w:lang w:val="it-IT"/>
-        </w:rPr>
-        <w:t>54</w:t>
-      </w:r>
-      <w:r>
-        <w:rPr>
-          <w:b w:val="0"/>
+        <w:t>61</w:t>
+      </w:r>
+    </w:p>
+    <w:p>
+      <w:pPr>
+        <w:jc w:val="both"/>
+        <w:rPr>
+          <w:noProof/>
+          <w:lang w:val="it-IT"/>
+        </w:rPr>
+      </w:pPr>
+      <w:r>
+        <w:rPr>
+          <w:b/>
           <w:lang w:val="it-IT"/>
         </w:rPr>
         <w:fldChar w:fldCharType="end"/>
@@ -2837,87 +2849,6 @@
     </w:p>
     <w:p>
       <w:pPr>
-        <w:pStyle w:val="TOC1"/>
-        <w:rPr>
-          <w:b w:val="0"/>
-          <w:szCs w:val="24"/>
-          <w:lang w:val="it-IT"/>
-        </w:rPr>
-      </w:pPr>
-      <w:r>
-        <w:rPr>
-          <w:b w:val="0"/>
-          <w:lang w:val="it-IT"/>
-        </w:rPr>
-        <w:t>BIBLIOGRAFIE</w:t>
-      </w:r>
-      <w:r>
-        <w:rPr>
-          <w:b w:val="0"/>
-          <w:lang w:val="it-IT"/>
-        </w:rPr>
-        <w:tab/>
-      </w:r>
-      <w:r>
-        <w:rPr>
-          <w:b w:val="0"/>
-          <w:lang w:val="it-IT"/>
-        </w:rPr>
-        <w:fldChar w:fldCharType="begin"/>
-      </w:r>
-      <w:r>
-        <w:rPr>
-          <w:b w:val="0"/>
-          <w:lang w:val="it-IT"/>
-        </w:rPr>
-        <w:instrText xml:space="preserve"> PAGEREF _Toc391736100 \h </w:instrText>
-      </w:r>
-      <w:r>
-        <w:rPr>
-          <w:b w:val="0"/>
-          <w:lang w:val="it-IT"/>
-        </w:rPr>
-      </w:r>
-      <w:r>
-        <w:rPr>
-          <w:b w:val="0"/>
-          <w:lang w:val="it-IT"/>
-        </w:rPr>
-        <w:fldChar w:fldCharType="separate"/>
-      </w:r>
-      <w:r>
-        <w:rPr>
-          <w:b w:val="0"/>
-          <w:lang w:val="it-IT"/>
-        </w:rPr>
-        <w:t>63</w:t>
-      </w:r>
-      <w:r>
-        <w:rPr>
-          <w:b w:val="0"/>
-          <w:lang w:val="it-IT"/>
-        </w:rPr>
-        <w:fldChar w:fldCharType="end"/>
-      </w:r>
-    </w:p>
-    <w:p>
-      <w:pPr>
-        <w:jc w:val="both"/>
-        <w:rPr>
-          <w:noProof/>
-          <w:lang w:val="it-IT"/>
-        </w:rPr>
-      </w:pPr>
-      <w:r>
-        <w:rPr>
-          <w:b/>
-          <w:lang w:val="it-IT"/>
-        </w:rPr>
-        <w:fldChar w:fldCharType="end"/>
-      </w:r>
-    </w:p>
-    <w:p>
-      <w:pPr>
         <w:jc w:val="both"/>
         <w:rPr>
           <w:lang w:val="it-IT"/>
@@ -2938,44 +2869,11 @@
     </w:p>
     <w:p>
       <w:pPr>
-        <w:jc w:val="both"/>
-        <w:rPr>
-          <w:b/>
-          <w:sz w:val="28"/>
-          <w:szCs w:val="24"/>
-          <w:lang w:val="it-IT"/>
-        </w:rPr>
-        <w:sectPr>
-          <w:type w:val="evenPage"/>
-          <w:pgSz w:w="12240" w:h="15840"/>
-          <w:pgMar w:top="1440" w:right="1440" w:bottom="1440" w:left="1440" w:header="720" w:footer="720" w:gutter="0"/>
-          <w:cols w:space="720"/>
-          <w:docGrid w:linePitch="360"/>
-        </w:sectPr>
-      </w:pPr>
-    </w:p>
-    <w:p>
-      <w:pPr>
         <w:pStyle w:val="Heading1"/>
         <w:rPr>
           <w:lang w:val="it-IT"/>
         </w:rPr>
       </w:pPr>
-    </w:p>
-    <w:p>
-      <w:pPr>
-        <w:rPr>
-          <w:lang w:val="it-IT"/>
-        </w:rPr>
-      </w:pPr>
-    </w:p>
-    <w:p>
-      <w:pPr>
-        <w:pStyle w:val="Heading1"/>
-        <w:rPr>
-          <w:lang w:val="it-IT"/>
-        </w:rPr>
-      </w:pPr>
       <w:bookmarkStart w:id="0" w:name="_Toc391736051"/>
       <w:r>
         <w:rPr>
@@ -3005,7 +2903,7 @@
         <w:rPr>
           <w:lang w:val="it-IT"/>
         </w:rPr>
-        <w:t>În momentul de față curieratul este un termen des întâlnit și utilizat de majoritatea persoanelor, în special pentru modalitatea rapidă și eficientă de tranzitare a produselor, în acest context a coletelor, între diverse locații. Popularitatea companiilor de curierat a cunoscut o ascensiune in ultimul timp, în special datorită raspîndirii intense a magazinelor online și a comerțului electronic, care se află într-o continuă dezvoltare. Odată cu dezvoltarea comerțului electronic a crescut și cererea pentru distribuirea produselor achiziționate de la magazinele online, fapt ce a dus la o creștere exponențială a firmelor de curierat.</w:t>
+        <w:t>În momentul de față curieratul este un termen des întâlnit și utilizat de majoritatea persoanelor, în special pentru modalitatea rapidă și eficientă de tranzitare a produselor, în acest context al coletelor, între diverse locații. Popularitatea companiilor de curierat a cunoscut o ascensiune in ultimul timp, în special datorită raspîndirii intense a magazinelor online și a comerțului electronic, care se află într-o continuă dezvoltare. Odată cu dezvoltarea comerțului electronic a crescut și cererea pentru distribuirea produselor achiziționate de la magazinele online, fapt ce a dus la o creștere exponențială a firmelor de curierat.</w:t>
       </w:r>
     </w:p>
     <w:p>
@@ -5208,7 +5106,7 @@
           <w:lang w:val="it-IT"/>
         </w:rPr>
         <w:pict>
-          <v:shape id="_x0000_i1027" type="#_x0000_t75" style="width:484.5pt;height:138pt">
+          <v:shape id="_x0000_i1027" type="#_x0000_t75" style="width:484.5pt;height:136.5pt">
             <v:imagedata r:id="rId13" o:title=""/>
           </v:shape>
         </w:pict>
@@ -5442,7 +5340,7 @@
           <w:lang w:val="it-IT"/>
         </w:rPr>
         <w:pict>
-          <v:shape id="_x0000_i1030" type="#_x0000_t75" style="width:484.5pt;height:138pt">
+          <v:shape id="_x0000_i1030" type="#_x0000_t75" style="width:484.5pt;height:136.5pt">
             <v:imagedata r:id="rId16" o:title=""/>
           </v:shape>
         </w:pict>
@@ -5732,7 +5630,7 @@
           <w:lang w:val="ro-RO"/>
         </w:rPr>
         <w:pict>
-          <v:shape id="_x0000_i1034" type="#_x0000_t75" style="width:484.5pt;height:132.75pt">
+          <v:shape id="_x0000_i1034" type="#_x0000_t75" style="width:484.5pt;height:131.25pt">
             <v:imagedata r:id="rId20" o:title=""/>
           </v:shape>
         </w:pict>
@@ -7932,7 +7830,7 @@
             <w:rStyle w:val="Hyperlink"/>
             <w:lang w:val="it-IT"/>
           </w:rPr>
-          <w:t>http://localhost:8080/Disertatie/index.jsp</w:t>
+          <w:t>http://localhost:8080/DisertatieWebApp/index.jsp</w:t>
         </w:r>
       </w:hyperlink>
       <w:r>
@@ -14911,6 +14809,654 @@
     </w:p>
     <w:p>
       <w:pPr>
+        <w:pStyle w:val="Heading4"/>
+        <w:spacing w:line="360" w:lineRule="auto"/>
+        <w:rPr>
+          <w:lang w:val="ro-RO"/>
+        </w:rPr>
+      </w:pPr>
+      <w:bookmarkStart w:id="39" w:name="_Toc391736087"/>
+      <w:bookmarkStart w:id="40" w:name="_Toc391736088"/>
+      <w:r>
+        <w:rPr>
+          <w:lang w:val="ro-RO"/>
+        </w:rPr>
+        <w:t>4.3.5.</w:t>
+      </w:r>
+      <w:r>
+        <w:rPr>
+          <w:lang w:val="ro-RO"/>
+        </w:rPr>
+        <w:t>1. Ajax</w:t>
+      </w:r>
+      <w:bookmarkEnd w:id="39"/>
+    </w:p>
+    <w:p>
+      <w:pPr>
+        <w:spacing w:line="360" w:lineRule="auto"/>
+        <w:jc w:val="both"/>
+        <w:rPr>
+          <w:bCs/>
+          <w:color w:val="000000"/>
+          <w:szCs w:val="24"/>
+          <w:lang w:val="ro-RO"/>
+        </w:rPr>
+      </w:pPr>
+      <w:r>
+        <w:rPr>
+          <w:lang w:val="ro-RO"/>
+        </w:rPr>
+        <w:tab/>
+        <w:t xml:space="preserve">Numele este prescurtarea de la </w:t>
+      </w:r>
+      <w:r>
+        <w:rPr>
+          <w:bCs/>
+          <w:color w:val="000000"/>
+          <w:szCs w:val="24"/>
+          <w:lang w:val="ro-RO"/>
+        </w:rPr>
+        <w:t>Asynchronous JavaScript And XML. În principal Ajax nu este un limbaj de programare ci mai degrabă un atu în realizarea unui website. Ajax face posibilă comunicarae cu server</w:t>
+      </w:r>
+      <w:r>
+        <w:rPr>
+          <w:bCs/>
+          <w:color w:val="000000"/>
+          <w:szCs w:val="24"/>
+          <w:lang w:val="it-IT"/>
+        </w:rPr>
+        <w:t>-ul</w:t>
+      </w:r>
+      <w:r>
+        <w:rPr>
+          <w:bCs/>
+          <w:color w:val="000000"/>
+          <w:szCs w:val="24"/>
+          <w:lang w:val="ro-RO"/>
+        </w:rPr>
+        <w:t xml:space="preserve"> fără a fi nevoie să încarce o nouă pagină.</w:t>
+      </w:r>
+    </w:p>
+    <w:p>
+      <w:pPr>
+        <w:spacing w:line="360" w:lineRule="auto"/>
+        <w:jc w:val="both"/>
+        <w:rPr>
+          <w:bCs/>
+          <w:color w:val="000000"/>
+          <w:szCs w:val="24"/>
+        </w:rPr>
+      </w:pPr>
+      <w:r>
+        <w:rPr>
+          <w:bCs/>
+          <w:color w:val="000000"/>
+          <w:szCs w:val="24"/>
+          <w:lang w:val="ro-RO"/>
+        </w:rPr>
+        <w:tab/>
+        <w:t>Ajax nu este o tehnologie în sine, ci cuprinde mai multe tehnologii, ficare fiind puternică în felul ei dar adunate într</w:t>
+      </w:r>
+      <w:r>
+        <w:rPr>
+          <w:bCs/>
+          <w:color w:val="000000"/>
+          <w:szCs w:val="24"/>
+          <w:lang w:val="it-IT"/>
+        </w:rPr>
+        <w:t xml:space="preserve">-o </w:t>
+      </w:r>
+      <w:r>
+        <w:rPr>
+          <w:bCs/>
+          <w:color w:val="000000"/>
+          <w:szCs w:val="24"/>
+          <w:lang w:val="ro-RO"/>
+        </w:rPr>
+        <w:t>metodă şi mai puternică. Ajax încorporează</w:t>
+      </w:r>
+      <w:r>
+        <w:rPr>
+          <w:bCs/>
+          <w:color w:val="000000"/>
+          <w:szCs w:val="24"/>
+        </w:rPr>
+        <w:t>:</w:t>
+      </w:r>
+    </w:p>
+    <w:p>
+      <w:pPr>
+        <w:numPr>
+          <w:ilvl w:val="0"/>
+          <w:numId w:val="13"/>
+        </w:numPr>
+        <w:spacing w:line="360" w:lineRule="auto"/>
+        <w:jc w:val="both"/>
+      </w:pPr>
+      <w:r>
+        <w:t>reprezentări standard folosind HTML şi CSS;</w:t>
+      </w:r>
+    </w:p>
+    <w:p>
+      <w:pPr>
+        <w:numPr>
+          <w:ilvl w:val="0"/>
+          <w:numId w:val="13"/>
+        </w:numPr>
+        <w:spacing w:line="360" w:lineRule="auto"/>
+        <w:jc w:val="both"/>
+      </w:pPr>
+      <w:r>
+        <w:rPr>
+          <w:lang w:val="ro-RO"/>
+        </w:rPr>
+        <w:t>afişare dinamică folosind DOM (Document Object Model)</w:t>
+      </w:r>
+      <w:r>
+        <w:t>;</w:t>
+      </w:r>
+    </w:p>
+    <w:p>
+      <w:pPr>
+        <w:numPr>
+          <w:ilvl w:val="0"/>
+          <w:numId w:val="13"/>
+        </w:numPr>
+        <w:spacing w:line="360" w:lineRule="auto"/>
+        <w:jc w:val="both"/>
+        <w:rPr>
+          <w:lang w:val="it-IT"/>
+        </w:rPr>
+      </w:pPr>
+      <w:r>
+        <w:rPr>
+          <w:lang w:val="ro-RO"/>
+        </w:rPr>
+        <w:t>manipulări de date folosinf XML</w:t>
+      </w:r>
+      <w:r>
+        <w:rPr>
+          <w:lang w:val="it-IT"/>
+        </w:rPr>
+        <w:t>;</w:t>
+      </w:r>
+    </w:p>
+    <w:p>
+      <w:pPr>
+        <w:numPr>
+          <w:ilvl w:val="0"/>
+          <w:numId w:val="13"/>
+        </w:numPr>
+        <w:spacing w:line="360" w:lineRule="auto"/>
+        <w:jc w:val="both"/>
+      </w:pPr>
+      <w:r>
+        <w:rPr>
+          <w:lang w:val="ro-RO"/>
+        </w:rPr>
+        <w:t>preluare de date folosind protocolul asincrom XMLHttpRequest</w:t>
+      </w:r>
+      <w:r>
+        <w:t>;</w:t>
+      </w:r>
+    </w:p>
+    <w:p>
+      <w:pPr>
+        <w:numPr>
+          <w:ilvl w:val="0"/>
+          <w:numId w:val="13"/>
+        </w:numPr>
+        <w:spacing w:line="360" w:lineRule="auto"/>
+        <w:jc w:val="both"/>
+        <w:rPr>
+          <w:lang w:val="it-IT"/>
+        </w:rPr>
+      </w:pPr>
+      <w:r>
+        <w:rPr>
+          <w:lang w:val="it-IT"/>
+        </w:rPr>
+        <w:t xml:space="preserve">JavaScript pentru a lega totul </w:t>
+      </w:r>
+      <w:r>
+        <w:rPr>
+          <w:lang w:val="ro-RO"/>
+        </w:rPr>
+        <w:t>împreună.</w:t>
+      </w:r>
+    </w:p>
+    <w:p>
+      <w:pPr>
+        <w:spacing w:before="240" w:line="360" w:lineRule="auto"/>
+        <w:ind w:firstLine="720"/>
+        <w:jc w:val="both"/>
+        <w:rPr>
+          <w:lang w:val="ro-RO"/>
+        </w:rPr>
+      </w:pPr>
+      <w:r>
+        <w:rPr>
+          <w:lang w:val="it-IT"/>
+        </w:rPr>
+        <w:t>Modelul clasic al unei aplicaţii web funcţioneză în felul următor</w:t>
+      </w:r>
+      <w:r>
+        <w:rPr>
+          <w:lang w:val="it-IT"/>
+        </w:rPr>
+        <w:t>:</w:t>
+      </w:r>
+      <w:r>
+        <w:rPr>
+          <w:lang w:val="it-IT"/>
+        </w:rPr>
+        <w:t xml:space="preserve"> majoritatea acţiunilor utilizatorului declanşează un HTTP Request înapoi la server</w:t>
+      </w:r>
+      <w:r>
+        <w:rPr>
+          <w:lang w:val="it-IT"/>
+        </w:rPr>
+        <w:t xml:space="preserve">-ul </w:t>
+      </w:r>
+      <w:r>
+        <w:rPr>
+          <w:lang w:val="ro-RO"/>
+        </w:rPr>
+        <w:t xml:space="preserve"> web. Server-ul  face procesări, colectează date, formatează numere, comunică cu diferite subsisteme, apoi returnează text, fragment html, sau chiar informaţie serializată JSON, care cu ajutorul JavaScript este procesată şi afişată pe pagină clientului. Acesta este un model adaptat după modelul original al web-ului ca un mediu hypertext.</w:t>
+      </w:r>
+    </w:p>
+    <w:p>
+      <w:pPr>
+        <w:spacing w:before="240" w:line="360" w:lineRule="auto"/>
+        <w:ind w:firstLine="720"/>
+        <w:jc w:val="both"/>
+        <w:rPr>
+          <w:lang w:val="ro-RO"/>
+        </w:rPr>
+      </w:pPr>
+      <w:r>
+        <w:rPr>
+          <w:lang w:val="ro-RO"/>
+        </w:rPr>
+        <w:t>Datorită faptului că generează local pagina HTML şi downloadează doar script</w:t>
+      </w:r>
+      <w:r>
+        <w:rPr>
+          <w:lang w:val="ro-RO"/>
+        </w:rPr>
+        <w:t>-</w:t>
+      </w:r>
+      <w:r>
+        <w:rPr>
+          <w:lang w:val="ro-RO"/>
+        </w:rPr>
+        <w:t xml:space="preserve">ul JavaScript şi datele, paginile web Ajax pot părea că se încarcă relativ repede. De asemenea, mulţumită funcţionalităţii </w:t>
+      </w:r>
+      <w:r>
+        <w:rPr>
+          <w:lang w:val="ro-RO"/>
+        </w:rPr>
+        <w:t>"load on demand"</w:t>
+      </w:r>
+      <w:r>
+        <w:rPr>
+          <w:lang w:val="ro-RO"/>
+        </w:rPr>
+        <w:t xml:space="preserve"> a conţinutului, unele pagini web încarcă stub</w:t>
+      </w:r>
+      <w:r>
+        <w:rPr>
+          <w:lang w:val="ro-RO"/>
+        </w:rPr>
+        <w:t>-uri</w:t>
+      </w:r>
+      <w:r>
+        <w:rPr>
+          <w:lang w:val="ro-RO"/>
+        </w:rPr>
+        <w:t xml:space="preserve"> ale event handler</w:t>
+      </w:r>
+      <w:r>
+        <w:rPr>
+          <w:lang w:val="ro-RO"/>
+        </w:rPr>
+        <w:t xml:space="preserve">-elor, </w:t>
+      </w:r>
+      <w:r>
+        <w:rPr>
+          <w:lang w:val="ro-RO"/>
+        </w:rPr>
+        <w:t xml:space="preserve">iar apoi rulează funcţiile </w:t>
+      </w:r>
+      <w:r>
+        <w:rPr>
+          <w:lang w:val="ro-RO"/>
+        </w:rPr>
+        <w:t>"on the fly".</w:t>
+      </w:r>
+      <w:r>
+        <w:rPr>
+          <w:lang w:val="ro-RO"/>
+        </w:rPr>
+        <w:t xml:space="preserve"> Această tehnică reduce considerabil lăţinmea de bandă folosită pentru aplicaţii web. În plus clientul de Ajax împarte workload</w:t>
+      </w:r>
+      <w:r>
+        <w:rPr>
+          <w:lang w:val="ro-RO"/>
+        </w:rPr>
+        <w:t xml:space="preserve">-ul </w:t>
+      </w:r>
+      <w:r>
+        <w:rPr>
+          <w:lang w:val="ro-RO"/>
+        </w:rPr>
+        <w:t>cu server</w:t>
+      </w:r>
+      <w:r>
+        <w:rPr>
+          <w:lang w:val="ro-RO"/>
+        </w:rPr>
+        <w:t>-</w:t>
+      </w:r>
+      <w:r>
+        <w:rPr>
+          <w:lang w:val="ro-RO"/>
+        </w:rPr>
+        <w:t>ul astfel încât încărcarea acestuia din urmă este redusă. Un alt beneficiu de ordin mai puţin programatic este că Ajax tinde să încurajeze programatorii să separe clar metodele, funcţiile şi format</w:t>
+      </w:r>
+      <w:r>
+        <w:rPr>
+          <w:lang w:val="it-IT"/>
+        </w:rPr>
+        <w:t>-urile</w:t>
+      </w:r>
+      <w:r>
+        <w:rPr>
+          <w:lang w:val="ro-RO"/>
+        </w:rPr>
+        <w:t xml:space="preserve"> folosite în diferite aspecte ale transferului de informaţii pe web.</w:t>
+      </w:r>
+    </w:p>
+    <w:p>
+      <w:pPr>
+        <w:spacing w:before="240" w:line="360" w:lineRule="auto"/>
+        <w:ind w:firstLine="720"/>
+        <w:jc w:val="both"/>
+        <w:rPr>
+          <w:lang w:val="ro-RO"/>
+        </w:rPr>
+      </w:pPr>
+    </w:p>
+    <w:p>
+      <w:pPr>
+        <w:spacing w:before="240" w:line="360" w:lineRule="auto"/>
+        <w:ind w:firstLine="720"/>
+        <w:jc w:val="both"/>
+        <w:rPr>
+          <w:lang w:val="ro-RO"/>
+        </w:rPr>
+      </w:pPr>
+      <w:r>
+        <w:rPr>
+          <w:lang w:val="ro-RO"/>
+        </w:rPr>
+        <w:t>Exemplu de script:</w:t>
+      </w:r>
+    </w:p>
+    <w:p>
+      <w:pPr>
+        <w:spacing w:before="240" w:line="360" w:lineRule="auto"/>
+        <w:ind w:firstLine="720"/>
+        <w:jc w:val="both"/>
+      </w:pPr>
+      <w:r>
+        <w:t>&lt;script type=</w:t>
+      </w:r>
+      <w:r>
+        <w:rPr>
+          <w:i/>
+          <w:iCs/>
+        </w:rPr>
+        <w:t>"text/javascript"</w:t>
+      </w:r>
+      <w:r>
+        <w:t>&gt;</w:t>
+      </w:r>
+    </w:p>
+    <w:p>
+      <w:pPr>
+        <w:spacing w:before="240" w:line="360" w:lineRule="auto"/>
+        <w:ind w:firstLine="720"/>
+        <w:jc w:val="both"/>
+      </w:pPr>
+      <w:r>
+        <w:tab/>
+        <w:t xml:space="preserve">showColetInfos = </w:t>
+      </w:r>
+      <w:r>
+        <w:rPr>
+          <w:b/>
+          <w:bCs/>
+        </w:rPr>
+        <w:t>function</w:t>
+      </w:r>
+      <w:r>
+        <w:t>(awb) {</w:t>
+      </w:r>
+    </w:p>
+    <w:p>
+      <w:pPr>
+        <w:spacing w:before="240" w:line="360" w:lineRule="auto"/>
+        <w:ind w:firstLine="720"/>
+        <w:jc w:val="both"/>
+      </w:pPr>
+      <w:r>
+        <w:tab/>
+      </w:r>
+      <w:r>
+        <w:tab/>
+        <w:t>$.get("infoAWB.jsp", {</w:t>
+      </w:r>
+    </w:p>
+    <w:p>
+      <w:pPr>
+        <w:spacing w:before="240" w:line="360" w:lineRule="auto"/>
+        <w:ind w:firstLine="720"/>
+        <w:jc w:val="both"/>
+      </w:pPr>
+      <w:r>
+        <w:tab/>
+      </w:r>
+      <w:r>
+        <w:tab/>
+      </w:r>
+      <w:r>
+        <w:tab/>
+        <w:t>awb : awb,</w:t>
+      </w:r>
+    </w:p>
+    <w:p>
+      <w:pPr>
+        <w:spacing w:before="240" w:line="360" w:lineRule="auto"/>
+        <w:ind w:firstLine="720"/>
+        <w:jc w:val="both"/>
+      </w:pPr>
+      <w:r>
+        <w:tab/>
+      </w:r>
+      <w:r>
+        <w:tab/>
+        <w:t>}).done(</w:t>
+      </w:r>
+      <w:r>
+        <w:rPr>
+          <w:b/>
+          <w:bCs/>
+        </w:rPr>
+        <w:t>function</w:t>
+      </w:r>
+      <w:r>
+        <w:t>(data) {</w:t>
+      </w:r>
+    </w:p>
+    <w:p>
+      <w:pPr>
+        <w:spacing w:before="240" w:line="360" w:lineRule="auto"/>
+        <w:ind w:firstLine="720"/>
+        <w:jc w:val="both"/>
+      </w:pPr>
+      <w:r>
+        <w:tab/>
+      </w:r>
+      <w:r>
+        <w:tab/>
+      </w:r>
+      <w:r>
+        <w:tab/>
+        <w:t>$("#afisare_rezultat").html(data);</w:t>
+      </w:r>
+    </w:p>
+    <w:p>
+      <w:pPr>
+        <w:spacing w:before="240" w:line="360" w:lineRule="auto"/>
+        <w:ind w:firstLine="720"/>
+        <w:jc w:val="both"/>
+      </w:pPr>
+      <w:r>
+        <w:tab/>
+      </w:r>
+      <w:r>
+        <w:tab/>
+        <w:t>});</w:t>
+      </w:r>
+    </w:p>
+    <w:p>
+      <w:pPr>
+        <w:spacing w:before="240" w:line="360" w:lineRule="auto"/>
+        <w:ind w:firstLine="720"/>
+        <w:jc w:val="both"/>
+      </w:pPr>
+      <w:r>
+        <w:tab/>
+      </w:r>
+      <w:r>
+        <w:tab/>
+        <w:t>$("#afisare_rezultat").show();</w:t>
+      </w:r>
+    </w:p>
+    <w:p>
+      <w:pPr>
+        <w:spacing w:before="240" w:line="360" w:lineRule="auto"/>
+        <w:ind w:firstLine="720"/>
+        <w:jc w:val="both"/>
+      </w:pPr>
+      <w:r>
+        <w:tab/>
+        <w:t>}</w:t>
+      </w:r>
+    </w:p>
+    <w:p>
+      <w:pPr>
+        <w:spacing w:before="240" w:line="360" w:lineRule="auto"/>
+        <w:ind w:firstLine="720"/>
+        <w:jc w:val="both"/>
+      </w:pPr>
+      <w:r>
+        <w:tab/>
+        <w:t>$(</w:t>
+      </w:r>
+      <w:r>
+        <w:rPr>
+          <w:b/>
+          <w:bCs/>
+        </w:rPr>
+        <w:t>function</w:t>
+      </w:r>
+      <w:r>
+        <w:t>() {</w:t>
+      </w:r>
+    </w:p>
+    <w:p>
+      <w:pPr>
+        <w:spacing w:before="240" w:line="360" w:lineRule="auto"/>
+        <w:ind w:firstLine="720"/>
+        <w:jc w:val="both"/>
+      </w:pPr>
+      <w:r>
+        <w:tab/>
+      </w:r>
+      <w:r>
+        <w:tab/>
+        <w:t>$("#bt_Cautare").click(</w:t>
+      </w:r>
+      <w:r>
+        <w:rPr>
+          <w:b/>
+          <w:bCs/>
+        </w:rPr>
+        <w:t>function</w:t>
+      </w:r>
+      <w:r>
+        <w:t>() {</w:t>
+      </w:r>
+    </w:p>
+    <w:p>
+      <w:pPr>
+        <w:spacing w:before="240" w:line="360" w:lineRule="auto"/>
+        <w:ind w:firstLine="720"/>
+        <w:jc w:val="both"/>
+      </w:pPr>
+      <w:r>
+        <w:tab/>
+      </w:r>
+      <w:r>
+        <w:tab/>
+      </w:r>
+      <w:r>
+        <w:tab/>
+        <w:t>showColetInfos($("#search_awb").val());</w:t>
+      </w:r>
+    </w:p>
+    <w:p>
+      <w:pPr>
+        <w:spacing w:before="240" w:line="360" w:lineRule="auto"/>
+        <w:ind w:firstLine="720"/>
+        <w:jc w:val="both"/>
+      </w:pPr>
+      <w:r>
+        <w:tab/>
+      </w:r>
+      <w:r>
+        <w:tab/>
+        <w:t>});</w:t>
+      </w:r>
+    </w:p>
+    <w:p>
+      <w:pPr>
+        <w:spacing w:before="240" w:line="360" w:lineRule="auto"/>
+        <w:ind w:firstLine="720"/>
+        <w:jc w:val="both"/>
+      </w:pPr>
+      <w:r>
+        <w:tab/>
+        <w:t>});</w:t>
+      </w:r>
+    </w:p>
+    <w:p>
+      <w:pPr>
+        <w:spacing w:before="240" w:line="360" w:lineRule="auto"/>
+        <w:ind w:firstLine="720"/>
+        <w:jc w:val="both"/>
+        <w:rPr>
+          <w:lang w:val="ro-RO"/>
+        </w:rPr>
+      </w:pPr>
+      <w:r>
+        <w:t>&lt;/script&gt;</w:t>
+      </w:r>
+    </w:p>
+    <w:p>
+      <w:pPr>
         <w:pStyle w:val="Heading2"/>
         <w:spacing w:line="360" w:lineRule="auto"/>
         <w:rPr>
@@ -14918,325 +15464,341 @@
           <w:lang w:val="ro-RO"/>
         </w:rPr>
       </w:pPr>
-      <w:bookmarkStart w:id="39" w:name="_Toc391736088"/>
-      <w:r>
-        <w:rPr>
-          <w:b/>
-          <w:lang w:val="ro-RO"/>
-        </w:rPr>
-        <w:t>4.4</w:t>
-      </w:r>
-      <w:r>
-        <w:rPr>
-          <w:b/>
-          <w:lang w:val="ro-RO"/>
-        </w:rPr>
-        <w:t>. IMPLEMENTAREA FIZICĂ A BAZEI DE DATE</w:t>
-      </w:r>
-      <w:bookmarkEnd w:id="39"/>
-    </w:p>
-    <w:p>
-      <w:pPr>
-        <w:spacing w:before="240" w:line="360" w:lineRule="auto"/>
-        <w:ind w:firstLine="720"/>
-        <w:jc w:val="both"/>
-        <w:rPr>
-          <w:lang w:val="it-IT"/>
-        </w:rPr>
-      </w:pPr>
-      <w:r>
-        <w:rPr>
-          <w:lang w:val="ro-RO"/>
-        </w:rPr>
-        <w:t>Exemplu de comenzi pentru crearea tabelelor</w:t>
-      </w:r>
-      <w:r>
-        <w:rPr>
-          <w:lang w:val="it-IT"/>
-        </w:rPr>
-        <w:t>:</w:t>
-      </w:r>
-    </w:p>
-    <w:p>
-      <w:pPr>
-        <w:spacing w:before="240" w:line="360" w:lineRule="auto"/>
-        <w:ind w:firstLine="720"/>
-        <w:jc w:val="both"/>
-      </w:pPr>
-      <w:r>
-        <w:t>CREATE TABLE IF NOT EXISTS `disertatie_db`.`comanda` (</w:t>
-      </w:r>
-    </w:p>
-    <w:p>
-      <w:pPr>
-        <w:spacing w:before="240" w:line="360" w:lineRule="auto"/>
-        <w:ind w:firstLine="720"/>
-        <w:jc w:val="both"/>
-      </w:pPr>
-      <w:r>
-        <w:t xml:space="preserve">  `comanda_id` INT NOT NULL AUTO_INCREMENT,</w:t>
-      </w:r>
-    </w:p>
-    <w:p>
-      <w:pPr>
-        <w:spacing w:before="240" w:line="360" w:lineRule="auto"/>
-        <w:ind w:firstLine="720"/>
-        <w:jc w:val="both"/>
-      </w:pPr>
-      <w:r>
-        <w:t xml:space="preserve">  `comanda_nr_colete` INT NOT NULL,</w:t>
-      </w:r>
-    </w:p>
-    <w:p>
-      <w:pPr>
-        <w:spacing w:before="240" w:line="360" w:lineRule="auto"/>
-        <w:ind w:firstLine="720"/>
-        <w:jc w:val="both"/>
-      </w:pPr>
-      <w:r>
-        <w:t xml:space="preserve">  `comanda_greutate` INT NOT NULL,</w:t>
-      </w:r>
-    </w:p>
-    <w:p>
-      <w:pPr>
-        <w:spacing w:before="240" w:line="360" w:lineRule="auto"/>
-        <w:ind w:firstLine="720"/>
-        <w:jc w:val="both"/>
-      </w:pPr>
-      <w:r>
-        <w:t xml:space="preserve">  `comanda_plata` VARCHAR(30) NOT NULL,</w:t>
-      </w:r>
-    </w:p>
-    <w:p>
-      <w:pPr>
-        <w:spacing w:before="240" w:line="360" w:lineRule="auto"/>
-        <w:ind w:firstLine="720"/>
-        <w:jc w:val="both"/>
-      </w:pPr>
-      <w:r>
-        <w:t xml:space="preserve">  `comanda_data_comanda` DATE NOT NULL,</w:t>
-      </w:r>
-    </w:p>
-    <w:p>
-      <w:pPr>
-        <w:spacing w:before="240" w:line="360" w:lineRule="auto"/>
-        <w:ind w:firstLine="720"/>
-        <w:jc w:val="both"/>
-      </w:pPr>
-      <w:r>
-        <w:t xml:space="preserve">  `comanda_observatii` VARCHAR(100) NULL,</w:t>
-      </w:r>
-    </w:p>
-    <w:p>
-      <w:pPr>
-        <w:spacing w:before="240" w:line="360" w:lineRule="auto"/>
-        <w:ind w:firstLine="720"/>
-        <w:jc w:val="both"/>
-      </w:pPr>
-      <w:r>
-        <w:t xml:space="preserve">  `comanda_data_expediere` DATETIME NULL,</w:t>
-      </w:r>
-    </w:p>
-    <w:p>
-      <w:pPr>
-        <w:spacing w:before="240" w:line="360" w:lineRule="auto"/>
-        <w:ind w:firstLine="720"/>
-        <w:jc w:val="both"/>
-      </w:pPr>
-      <w:r>
-        <w:t xml:space="preserve">  `comanda_data_preluare` DATETIME NULL,</w:t>
-      </w:r>
-    </w:p>
-    <w:p>
-      <w:pPr>
-        <w:spacing w:before="240" w:line="360" w:lineRule="auto"/>
-        <w:ind w:firstLine="720"/>
-        <w:jc w:val="both"/>
-      </w:pPr>
-      <w:r>
-        <w:t xml:space="preserve">  `comanda_exp_id` INT NOT NULL,</w:t>
-      </w:r>
-    </w:p>
-    <w:p>
-      <w:pPr>
-        <w:spacing w:before="240" w:line="360" w:lineRule="auto"/>
-        <w:ind w:firstLine="720"/>
-        <w:jc w:val="both"/>
-      </w:pPr>
-      <w:r>
-        <w:t xml:space="preserve">  `comanda_dest_id` INT NOT NULL,</w:t>
-      </w:r>
-    </w:p>
-    <w:p>
-      <w:pPr>
-        <w:spacing w:before="240" w:line="360" w:lineRule="auto"/>
-        <w:ind w:firstLine="720"/>
-        <w:jc w:val="both"/>
-      </w:pPr>
-      <w:r>
-        <w:t xml:space="preserve">  PRIMARY KEY (`comanda_id`),</w:t>
-      </w:r>
-    </w:p>
-    <w:p>
-      <w:pPr>
-        <w:spacing w:before="240" w:line="360" w:lineRule="auto"/>
-        <w:ind w:firstLine="720"/>
-        <w:jc w:val="both"/>
-      </w:pPr>
-      <w:r>
-        <w:t xml:space="preserve">  INDEX `fk_comanda_exp_idx` (`comanda_exp_id` ASC),</w:t>
-      </w:r>
-    </w:p>
-    <w:p>
-      <w:pPr>
-        <w:spacing w:before="240" w:line="360" w:lineRule="auto"/>
-        <w:ind w:firstLine="720"/>
-        <w:jc w:val="both"/>
-      </w:pPr>
-      <w:r>
-        <w:t xml:space="preserve">  INDEX `fk_comanda_dest_idx` (`comanda_dest_id` ASC),</w:t>
-      </w:r>
-    </w:p>
-    <w:p>
-      <w:pPr>
-        <w:spacing w:before="240" w:line="360" w:lineRule="auto"/>
-        <w:ind w:firstLine="720"/>
-        <w:jc w:val="both"/>
-      </w:pPr>
-      <w:r>
-        <w:t xml:space="preserve">  CONSTRAINT `fk_comanda_exp`</w:t>
-      </w:r>
-    </w:p>
-    <w:p>
-      <w:pPr>
-        <w:spacing w:before="240" w:line="360" w:lineRule="auto"/>
-        <w:ind w:firstLine="720"/>
-        <w:jc w:val="both"/>
-      </w:pPr>
-      <w:r>
-        <w:t xml:space="preserve">    FOREIGN KEY (`comanda_exp_id`)</w:t>
-      </w:r>
-    </w:p>
-    <w:p>
-      <w:pPr>
-        <w:spacing w:before="240" w:line="360" w:lineRule="auto"/>
-        <w:ind w:firstLine="720"/>
-        <w:jc w:val="both"/>
-      </w:pPr>
-      <w:r>
-        <w:t xml:space="preserve">    REFERENCES `disertatie_db`.`client` (`client_id`)</w:t>
-      </w:r>
-    </w:p>
-    <w:p>
-      <w:pPr>
-        <w:spacing w:before="240" w:line="360" w:lineRule="auto"/>
-        <w:ind w:firstLine="720"/>
-        <w:jc w:val="both"/>
-      </w:pPr>
-      <w:r>
-        <w:t xml:space="preserve">    ON DELETE NO ACTION</w:t>
-      </w:r>
-    </w:p>
-    <w:p>
-      <w:pPr>
-        <w:spacing w:before="240" w:line="360" w:lineRule="auto"/>
-        <w:ind w:firstLine="720"/>
-        <w:jc w:val="both"/>
-      </w:pPr>
-      <w:r>
-        <w:t xml:space="preserve">    ON UPDATE NO ACTION,</w:t>
-      </w:r>
-    </w:p>
-    <w:p>
-      <w:pPr>
-        <w:spacing w:before="240" w:line="360" w:lineRule="auto"/>
-        <w:ind w:firstLine="720"/>
-        <w:jc w:val="both"/>
-      </w:pPr>
-      <w:r>
-        <w:t xml:space="preserve">  CONSTRAINT `fk_comanda_dest`</w:t>
-      </w:r>
-    </w:p>
-    <w:p>
-      <w:pPr>
-        <w:spacing w:before="240" w:line="360" w:lineRule="auto"/>
-        <w:ind w:firstLine="720"/>
-        <w:jc w:val="both"/>
-      </w:pPr>
-      <w:r>
-        <w:t xml:space="preserve">    FOREIGN KEY (`comanda_dest_id`)</w:t>
-      </w:r>
-    </w:p>
-    <w:p>
-      <w:pPr>
-        <w:spacing w:before="240" w:line="360" w:lineRule="auto"/>
-        <w:ind w:firstLine="720"/>
-        <w:jc w:val="both"/>
-      </w:pPr>
-      <w:r>
-        <w:t xml:space="preserve">    REFERENCES `disertatie_db`.`client` (`client_id`)</w:t>
-      </w:r>
-    </w:p>
-    <w:p>
-      <w:pPr>
-        <w:spacing w:before="240" w:line="360" w:lineRule="auto"/>
-        <w:ind w:firstLine="720"/>
-        <w:jc w:val="both"/>
-      </w:pPr>
-      <w:r>
-        <w:t xml:space="preserve">    ON DELETE NO ACTION</w:t>
-      </w:r>
-    </w:p>
-    <w:p>
-      <w:pPr>
-        <w:spacing w:before="240" w:line="360" w:lineRule="auto"/>
-        <w:ind w:firstLine="720"/>
-        <w:jc w:val="both"/>
-      </w:pPr>
-      <w:r>
-        <w:t xml:space="preserve">    ON UPDATE NO ACTION)</w:t>
-      </w:r>
-    </w:p>
-    <w:p>
-      <w:pPr>
-        <w:spacing w:before="240" w:line="360" w:lineRule="auto"/>
-        <w:ind w:firstLine="720"/>
-        <w:jc w:val="both"/>
-      </w:pPr>
-      <w:r>
-        <w:t>ENGINE = InnoDB;</w:t>
-      </w:r>
-    </w:p>
-    <w:p>
-      <w:pPr>
-        <w:spacing w:before="240" w:line="360" w:lineRule="auto"/>
-        <w:ind w:firstLine="720"/>
-        <w:jc w:val="both"/>
-        <w:rPr>
-          <w:lang w:val="ro-RO"/>
-        </w:rPr>
-      </w:pPr>
-      <w:r>
-        <w:t>La crearea tabelelor s-a folosit engine-ul InnoDB care ofer</w:t>
-      </w:r>
-      <w:r>
-        <w:rPr>
-          <w:lang w:val="ro-RO"/>
-        </w:rPr>
-        <w:t>ă suportul pentru utilizarea cheilor străine şi a standardului ACID. Acest standard reprezintă un set de proprietăţi care garantează că tranzacţiile bazei de date sunt procesate.</w:t>
-      </w:r>
+    </w:p>
+    <w:p>
+      <w:pPr>
+        <w:rPr>
+          <w:lang w:val="ro-RO"/>
+        </w:rPr>
+      </w:pPr>
     </w:p>
     <w:p>
       <w:pPr>
         <w:pStyle w:val="Heading2"/>
         <w:spacing w:line="360" w:lineRule="auto"/>
-        <w:jc w:val="both"/>
-        <w:rPr>
-          <w:b/>
-          <w:lang w:val="ro-RO"/>
-        </w:rPr>
-      </w:pPr>
-      <w:bookmarkStart w:id="40" w:name="_Toc391736089"/>
+        <w:rPr>
+          <w:b/>
+          <w:lang w:val="ro-RO"/>
+        </w:rPr>
+      </w:pPr>
+      <w:r>
+        <w:rPr>
+          <w:b/>
+          <w:lang w:val="ro-RO"/>
+        </w:rPr>
+        <w:t>4.4</w:t>
+      </w:r>
+      <w:r>
+        <w:rPr>
+          <w:b/>
+          <w:lang w:val="ro-RO"/>
+        </w:rPr>
+        <w:t>. IMPLEMENTAREA FIZICĂ A BAZEI DE DATE</w:t>
+      </w:r>
+      <w:bookmarkEnd w:id="40"/>
+    </w:p>
+    <w:p>
+      <w:pPr>
+        <w:spacing w:before="240" w:line="360" w:lineRule="auto"/>
+        <w:ind w:firstLine="720"/>
+        <w:jc w:val="both"/>
+        <w:rPr>
+          <w:lang w:val="it-IT"/>
+        </w:rPr>
+      </w:pPr>
+      <w:r>
+        <w:rPr>
+          <w:lang w:val="ro-RO"/>
+        </w:rPr>
+        <w:t>Exemplu de comenzi pentru crearea tabelelor</w:t>
+      </w:r>
+      <w:r>
+        <w:rPr>
+          <w:lang w:val="it-IT"/>
+        </w:rPr>
+        <w:t>:</w:t>
+      </w:r>
+    </w:p>
+    <w:p>
+      <w:pPr>
+        <w:spacing w:before="240" w:line="360" w:lineRule="auto"/>
+        <w:ind w:firstLine="720"/>
+        <w:jc w:val="both"/>
+      </w:pPr>
+      <w:r>
+        <w:t>CREATE TABLE IF NOT EXISTS `disertatie_db`.`comanda` (</w:t>
+      </w:r>
+    </w:p>
+    <w:p>
+      <w:pPr>
+        <w:spacing w:before="240" w:line="360" w:lineRule="auto"/>
+        <w:ind w:firstLine="720"/>
+        <w:jc w:val="both"/>
+      </w:pPr>
+      <w:r>
+        <w:t xml:space="preserve">  `comanda_id` INT NOT NULL AUTO_INCREMENT,</w:t>
+      </w:r>
+    </w:p>
+    <w:p>
+      <w:pPr>
+        <w:spacing w:before="240" w:line="360" w:lineRule="auto"/>
+        <w:ind w:firstLine="720"/>
+        <w:jc w:val="both"/>
+      </w:pPr>
+      <w:r>
+        <w:t xml:space="preserve">  `comanda_nr_colete` INT NOT NULL,</w:t>
+      </w:r>
+    </w:p>
+    <w:p>
+      <w:pPr>
+        <w:spacing w:before="240" w:line="360" w:lineRule="auto"/>
+        <w:ind w:firstLine="720"/>
+        <w:jc w:val="both"/>
+      </w:pPr>
+      <w:r>
+        <w:t xml:space="preserve">  `comanda_greutate` INT NOT NULL,</w:t>
+      </w:r>
+    </w:p>
+    <w:p>
+      <w:pPr>
+        <w:spacing w:before="240" w:line="360" w:lineRule="auto"/>
+        <w:ind w:firstLine="720"/>
+        <w:jc w:val="both"/>
+      </w:pPr>
+      <w:r>
+        <w:t xml:space="preserve">  `comanda_plata` VARCHAR(30) NOT NULL,</w:t>
+      </w:r>
+    </w:p>
+    <w:p>
+      <w:pPr>
+        <w:spacing w:before="240" w:line="360" w:lineRule="auto"/>
+        <w:ind w:firstLine="720"/>
+        <w:jc w:val="both"/>
+      </w:pPr>
+      <w:r>
+        <w:t xml:space="preserve">  `comanda_data_comanda` DATE NOT NULL,</w:t>
+      </w:r>
+    </w:p>
+    <w:p>
+      <w:pPr>
+        <w:spacing w:before="240" w:line="360" w:lineRule="auto"/>
+        <w:ind w:firstLine="720"/>
+        <w:jc w:val="both"/>
+      </w:pPr>
+      <w:r>
+        <w:t xml:space="preserve">  `comanda_observatii` VARCHAR(100) NULL,</w:t>
+      </w:r>
+    </w:p>
+    <w:p>
+      <w:pPr>
+        <w:spacing w:before="240" w:line="360" w:lineRule="auto"/>
+        <w:ind w:firstLine="720"/>
+        <w:jc w:val="both"/>
+      </w:pPr>
+      <w:r>
+        <w:t xml:space="preserve">  `comanda_data_expediere` DATETIME NULL,</w:t>
+      </w:r>
+    </w:p>
+    <w:p>
+      <w:pPr>
+        <w:spacing w:before="240" w:line="360" w:lineRule="auto"/>
+        <w:ind w:firstLine="720"/>
+        <w:jc w:val="both"/>
+      </w:pPr>
+      <w:r>
+        <w:t xml:space="preserve">  `comanda_data_preluare` DATETIME NULL,</w:t>
+      </w:r>
+    </w:p>
+    <w:p>
+      <w:pPr>
+        <w:spacing w:before="240" w:line="360" w:lineRule="auto"/>
+        <w:ind w:firstLine="720"/>
+        <w:jc w:val="both"/>
+      </w:pPr>
+      <w:r>
+        <w:t xml:space="preserve">  `comanda_exp_id` INT NOT NULL,</w:t>
+      </w:r>
+    </w:p>
+    <w:p>
+      <w:pPr>
+        <w:spacing w:before="240" w:line="360" w:lineRule="auto"/>
+        <w:ind w:firstLine="720"/>
+        <w:jc w:val="both"/>
+      </w:pPr>
+      <w:r>
+        <w:t xml:space="preserve">  `comanda_dest_id` INT NOT NULL,</w:t>
+      </w:r>
+    </w:p>
+    <w:p>
+      <w:pPr>
+        <w:spacing w:before="240" w:line="360" w:lineRule="auto"/>
+        <w:ind w:firstLine="720"/>
+        <w:jc w:val="both"/>
+      </w:pPr>
+      <w:r>
+        <w:t xml:space="preserve">  PRIMARY KEY (`comanda_id`),</w:t>
+      </w:r>
+    </w:p>
+    <w:p>
+      <w:pPr>
+        <w:spacing w:before="240" w:line="360" w:lineRule="auto"/>
+        <w:ind w:firstLine="720"/>
+        <w:jc w:val="both"/>
+      </w:pPr>
+      <w:r>
+        <w:t xml:space="preserve">  INDEX `fk_comanda_exp_idx` (`comanda_exp_id` ASC),</w:t>
+      </w:r>
+    </w:p>
+    <w:p>
+      <w:pPr>
+        <w:spacing w:before="240" w:line="360" w:lineRule="auto"/>
+        <w:ind w:firstLine="720"/>
+        <w:jc w:val="both"/>
+      </w:pPr>
+      <w:r>
+        <w:t xml:space="preserve">  INDEX `fk_comanda_dest_idx` (`comanda_dest_id` ASC),</w:t>
+      </w:r>
+    </w:p>
+    <w:p>
+      <w:pPr>
+        <w:spacing w:before="240" w:line="360" w:lineRule="auto"/>
+        <w:ind w:firstLine="720"/>
+        <w:jc w:val="both"/>
+      </w:pPr>
+      <w:r>
+        <w:t xml:space="preserve">  CONSTRAINT `fk_comanda_exp`</w:t>
+      </w:r>
+    </w:p>
+    <w:p>
+      <w:pPr>
+        <w:spacing w:before="240" w:line="360" w:lineRule="auto"/>
+        <w:ind w:firstLine="720"/>
+        <w:jc w:val="both"/>
+      </w:pPr>
+      <w:r>
+        <w:t xml:space="preserve">    FOREIGN KEY (`comanda_exp_id`)</w:t>
+      </w:r>
+    </w:p>
+    <w:p>
+      <w:pPr>
+        <w:spacing w:before="240" w:line="360" w:lineRule="auto"/>
+        <w:ind w:firstLine="720"/>
+        <w:jc w:val="both"/>
+      </w:pPr>
+      <w:r>
+        <w:t xml:space="preserve">    REFERENCES `disertatie_db`.`client` (`client_id`)</w:t>
+      </w:r>
+    </w:p>
+    <w:p>
+      <w:pPr>
+        <w:spacing w:before="240" w:line="360" w:lineRule="auto"/>
+        <w:ind w:firstLine="720"/>
+        <w:jc w:val="both"/>
+      </w:pPr>
+      <w:r>
+        <w:t xml:space="preserve">    ON DELETE NO ACTION</w:t>
+      </w:r>
+    </w:p>
+    <w:p>
+      <w:pPr>
+        <w:spacing w:before="240" w:line="360" w:lineRule="auto"/>
+        <w:ind w:firstLine="720"/>
+        <w:jc w:val="both"/>
+      </w:pPr>
+      <w:r>
+        <w:t xml:space="preserve">    ON UPDATE NO ACTION,</w:t>
+      </w:r>
+    </w:p>
+    <w:p>
+      <w:pPr>
+        <w:spacing w:before="240" w:line="360" w:lineRule="auto"/>
+        <w:ind w:firstLine="720"/>
+        <w:jc w:val="both"/>
+      </w:pPr>
+      <w:r>
+        <w:t xml:space="preserve">  CONSTRAINT `fk_comanda_dest`</w:t>
+      </w:r>
+    </w:p>
+    <w:p>
+      <w:pPr>
+        <w:spacing w:before="240" w:line="360" w:lineRule="auto"/>
+        <w:ind w:firstLine="720"/>
+        <w:jc w:val="both"/>
+      </w:pPr>
+      <w:r>
+        <w:t xml:space="preserve">    FOREIGN KEY (`comanda_dest_id`)</w:t>
+      </w:r>
+    </w:p>
+    <w:p>
+      <w:pPr>
+        <w:spacing w:before="240" w:line="360" w:lineRule="auto"/>
+        <w:ind w:firstLine="720"/>
+        <w:jc w:val="both"/>
+      </w:pPr>
+      <w:r>
+        <w:t xml:space="preserve">    REFERENCES `disertatie_db`.`client` (`client_id`)</w:t>
+      </w:r>
+    </w:p>
+    <w:p>
+      <w:pPr>
+        <w:spacing w:before="240" w:line="360" w:lineRule="auto"/>
+        <w:ind w:firstLine="720"/>
+        <w:jc w:val="both"/>
+      </w:pPr>
+      <w:r>
+        <w:t xml:space="preserve">    ON DELETE NO ACTION</w:t>
+      </w:r>
+    </w:p>
+    <w:p>
+      <w:pPr>
+        <w:spacing w:before="240" w:line="360" w:lineRule="auto"/>
+        <w:ind w:firstLine="720"/>
+        <w:jc w:val="both"/>
+      </w:pPr>
+      <w:r>
+        <w:t xml:space="preserve">    ON UPDATE NO ACTION)</w:t>
+      </w:r>
+    </w:p>
+    <w:p>
+      <w:pPr>
+        <w:spacing w:before="240" w:line="360" w:lineRule="auto"/>
+        <w:ind w:firstLine="720"/>
+        <w:jc w:val="both"/>
+      </w:pPr>
+      <w:r>
+        <w:t>ENGINE = InnoDB;</w:t>
+      </w:r>
+    </w:p>
+    <w:p>
+      <w:pPr>
+        <w:spacing w:before="240" w:line="360" w:lineRule="auto"/>
+        <w:ind w:firstLine="720"/>
+        <w:jc w:val="both"/>
+        <w:rPr>
+          <w:lang w:val="ro-RO"/>
+        </w:rPr>
+      </w:pPr>
+      <w:r>
+        <w:t>La crearea tabelelor s-a folosit engine-ul InnoDB care ofer</w:t>
+      </w:r>
+      <w:r>
+        <w:rPr>
+          <w:lang w:val="ro-RO"/>
+        </w:rPr>
+        <w:t>ă suportul pentru utilizarea cheilor străine şi a standardului ACID. Acest standard reprezintă un set de proprietăţi care garantează că tranzacţiile bazei de date sunt procesate.</w:t>
+      </w:r>
+    </w:p>
+    <w:p>
+      <w:pPr>
+        <w:pStyle w:val="Heading2"/>
+        <w:spacing w:line="360" w:lineRule="auto"/>
+        <w:jc w:val="both"/>
+        <w:rPr>
+          <w:b/>
+          <w:lang w:val="ro-RO"/>
+        </w:rPr>
+      </w:pPr>
+      <w:bookmarkStart w:id="41" w:name="_Toc391736089"/>
       <w:r>
         <w:rPr>
           <w:b/>
@@ -15251,7 +15813,7 @@
         </w:rPr>
         <w:t>. IMPLEMENTAREA FIZICĂ A APLICAŢIEI</w:t>
       </w:r>
-      <w:bookmarkEnd w:id="40"/>
+      <w:bookmarkEnd w:id="41"/>
     </w:p>
     <w:p>
       <w:pPr>
@@ -17239,14 +17801,14 @@
           <w:lang w:val="it-IT"/>
         </w:rPr>
       </w:pPr>
-      <w:bookmarkStart w:id="41" w:name="_Toc391736090"/>
+      <w:bookmarkStart w:id="42" w:name="_Toc391736090"/>
       <w:r>
         <w:rPr>
           <w:lang w:val="it-IT"/>
         </w:rPr>
         <w:t>CAPITOLUL 5</w:t>
       </w:r>
-      <w:bookmarkEnd w:id="41"/>
+      <w:bookmarkEnd w:id="42"/>
     </w:p>
     <w:p>
       <w:pPr>
@@ -17256,14 +17818,14 @@
           <w:lang w:val="it-IT"/>
         </w:rPr>
       </w:pPr>
-      <w:bookmarkStart w:id="42" w:name="_Toc391736091"/>
+      <w:bookmarkStart w:id="43" w:name="_Toc391736091"/>
       <w:r>
         <w:rPr>
           <w:lang w:val="it-IT"/>
         </w:rPr>
         <w:t>TESTARE ŞI EVALUARE</w:t>
       </w:r>
-      <w:bookmarkEnd w:id="42"/>
+      <w:bookmarkEnd w:id="43"/>
     </w:p>
     <w:p>
       <w:pPr>
@@ -17652,7 +18214,7 @@
           <w:lang w:val="it-IT"/>
         </w:rPr>
       </w:pPr>
-      <w:bookmarkStart w:id="43" w:name="_Toc391736092"/>
+      <w:bookmarkStart w:id="44" w:name="_Toc391736092"/>
       <w:r>
         <w:rPr>
           <w:b/>
@@ -17660,7 +18222,7 @@
         </w:rPr>
         <w:t>5.1. TESTAREA</w:t>
       </w:r>
-      <w:bookmarkEnd w:id="43"/>
+      <w:bookmarkEnd w:id="44"/>
     </w:p>
     <w:p>
       <w:pPr>
@@ -17671,7 +18233,7 @@
           <w:lang w:val="ro-RO"/>
         </w:rPr>
       </w:pPr>
-      <w:bookmarkStart w:id="44" w:name="_Toc391736093"/>
+      <w:bookmarkStart w:id="45" w:name="_Toc391736093"/>
       <w:r>
         <w:rPr>
           <w:b/>
@@ -17679,7 +18241,7 @@
         </w:rPr>
         <w:t>5.1.1. Strategii de testare</w:t>
       </w:r>
-      <w:bookmarkEnd w:id="44"/>
+      <w:bookmarkEnd w:id="45"/>
     </w:p>
     <w:p>
       <w:pPr>
@@ -18948,7 +19510,7 @@
           <w:lang w:val="ro-RO"/>
         </w:rPr>
       </w:pPr>
-      <w:bookmarkStart w:id="45" w:name="_Toc391736094"/>
+      <w:bookmarkStart w:id="46" w:name="_Toc391736094"/>
       <w:r>
         <w:rPr>
           <w:b/>
@@ -18956,7 +19518,7 @@
         </w:rPr>
         <w:t>5.1.2. Testul de securitate</w:t>
       </w:r>
-      <w:bookmarkEnd w:id="45"/>
+      <w:bookmarkEnd w:id="46"/>
     </w:p>
     <w:p>
       <w:pPr>
@@ -18993,7 +19555,7 @@
           <w:lang w:val="ro-RO"/>
         </w:rPr>
       </w:pPr>
-      <w:bookmarkStart w:id="46" w:name="_Toc391736095"/>
+      <w:bookmarkStart w:id="47" w:name="_Toc391736095"/>
       <w:r>
         <w:rPr>
           <w:b/>
@@ -19001,7 +19563,7 @@
         </w:rPr>
         <w:t>5.1.3. Testarea arhitecturii Client-Server</w:t>
       </w:r>
-      <w:bookmarkEnd w:id="46"/>
+      <w:bookmarkEnd w:id="47"/>
     </w:p>
     <w:p>
       <w:pPr>
@@ -19149,7 +19711,7 @@
           <w:lang w:val="ro-RO"/>
         </w:rPr>
       </w:pPr>
-      <w:bookmarkStart w:id="47" w:name="_Toc391736096"/>
+      <w:bookmarkStart w:id="48" w:name="_Toc391736096"/>
       <w:r>
         <w:rPr>
           <w:b/>
@@ -19157,7 +19719,7 @@
         </w:rPr>
         <w:t>5.2. ASPECTE POZITIVE</w:t>
       </w:r>
-      <w:bookmarkEnd w:id="47"/>
+      <w:bookmarkEnd w:id="48"/>
     </w:p>
     <w:p>
       <w:pPr>
@@ -19530,14 +20092,14 @@
           <w:lang w:val="ro-RO"/>
         </w:rPr>
       </w:pPr>
-      <w:bookmarkStart w:id="48" w:name="_Toc391736097"/>
+      <w:bookmarkStart w:id="49" w:name="_Toc391736097"/>
       <w:r>
         <w:rPr>
           <w:lang w:val="ro-RO"/>
         </w:rPr>
         <w:t>CAPITOLUL 6</w:t>
       </w:r>
-      <w:bookmarkEnd w:id="48"/>
+      <w:bookmarkEnd w:id="49"/>
     </w:p>
     <w:p>
       <w:pPr>
@@ -19547,14 +20109,14 @@
           <w:lang w:val="ro-RO"/>
         </w:rPr>
       </w:pPr>
-      <w:bookmarkStart w:id="49" w:name="_Toc391736098"/>
+      <w:bookmarkStart w:id="50" w:name="_Toc391736098"/>
       <w:r>
         <w:rPr>
           <w:lang w:val="ro-RO"/>
         </w:rPr>
         <w:t>CONCLUZII</w:t>
       </w:r>
-      <w:bookmarkEnd w:id="49"/>
+      <w:bookmarkEnd w:id="50"/>
     </w:p>
     <w:p>
       <w:pPr>
@@ -19759,1437 +20321,13 @@
     <w:p>
       <w:pPr>
         <w:pStyle w:val="Heading1"/>
-        <w:spacing w:line="360" w:lineRule="auto"/>
-        <w:rPr>
-          <w:lang w:val="ro-RO"/>
-        </w:rPr>
-      </w:pPr>
-    </w:p>
-    <w:p>
-      <w:pPr>
-        <w:pStyle w:val="Heading1"/>
-        <w:spacing w:line="360" w:lineRule="auto"/>
-        <w:rPr>
-          <w:lang w:val="ro-RO"/>
-        </w:rPr>
-      </w:pPr>
-      <w:bookmarkStart w:id="50" w:name="_Toc391736099"/>
-      <w:r>
-        <w:rPr>
-          <w:lang w:val="ro-RO"/>
-        </w:rPr>
-        <w:t>MANUAL DE UTILIZARE</w:t>
-      </w:r>
-      <w:bookmarkEnd w:id="50"/>
-    </w:p>
-    <w:p>
-      <w:pPr>
-        <w:spacing w:line="360" w:lineRule="auto"/>
-        <w:jc w:val="both"/>
-        <w:rPr>
-          <w:lang w:val="ro-RO"/>
-        </w:rPr>
-      </w:pPr>
-    </w:p>
-    <w:p>
-      <w:pPr>
-        <w:spacing w:line="360" w:lineRule="auto"/>
-        <w:jc w:val="both"/>
-        <w:rPr>
-          <w:szCs w:val="24"/>
-          <w:lang w:val="ro-RO"/>
-        </w:rPr>
-      </w:pPr>
-      <w:r>
-        <w:rPr>
-          <w:szCs w:val="24"/>
-          <w:lang w:val="ro-RO"/>
-        </w:rPr>
-        <w:tab/>
-        <w:t>Acest capitol vine în ajutorul viitorilor utilizatori ai aplicaţiei prin prezentarea interfeţei şi a modului de utilizare al acesteia. Acţiunile fiecărui utilizator al aplicaţiei sunt prezentate în ordinea în care vor apărea în cursul navigării.</w:t>
-      </w:r>
-    </w:p>
-    <w:p>
-      <w:pPr>
-        <w:tabs>
-          <w:tab w:val="left" w:pos="980"/>
-        </w:tabs>
-        <w:spacing w:line="360" w:lineRule="auto"/>
-        <w:rPr>
-          <w:szCs w:val="24"/>
-          <w:lang w:val="it-IT"/>
-        </w:rPr>
-      </w:pPr>
-      <w:r>
-        <w:rPr>
-          <w:szCs w:val="24"/>
-          <w:lang w:val="ro-RO"/>
-        </w:rPr>
-        <w:tab/>
-      </w:r>
-      <w:r>
-        <w:rPr>
-          <w:szCs w:val="24"/>
-          <w:lang w:val="it-IT"/>
-        </w:rPr>
-        <w:t>Aplica</w:t>
-      </w:r>
-      <w:r>
-        <w:rPr>
-          <w:szCs w:val="24"/>
-          <w:lang w:val="ro-RO"/>
-        </w:rPr>
-        <w:t>ţia este constituită din două secţiuni majore</w:t>
-      </w:r>
-      <w:r>
-        <w:rPr>
-          <w:szCs w:val="24"/>
-          <w:lang w:val="it-IT"/>
-        </w:rPr>
-        <w:t>:</w:t>
-      </w:r>
-      <w:r>
-        <w:rPr>
-          <w:szCs w:val="24"/>
-          <w:lang w:val="ro-RO"/>
-        </w:rPr>
-        <w:t xml:space="preserve"> o secţiune publică, destinată în principal studenţilor pentru informarea acestora privitor la rezultatele obţinute la examene şi o secţiune privată pentru cadrele ddidactice din departamentul  de </w:t>
-      </w:r>
-      <w:r>
-        <w:rPr>
-          <w:szCs w:val="24"/>
-          <w:lang w:val="it-IT"/>
-        </w:rPr>
-        <w:t xml:space="preserve">"Calculatoare </w:t>
-      </w:r>
-      <w:r>
-        <w:rPr>
-          <w:szCs w:val="24"/>
-          <w:lang w:val="ro-RO"/>
-        </w:rPr>
-        <w:t>şi Tehnologia Informaţiei</w:t>
-      </w:r>
-      <w:r>
-        <w:rPr>
-          <w:szCs w:val="24"/>
-          <w:lang w:val="it-IT"/>
-        </w:rPr>
-        <w:t>".</w:t>
-      </w:r>
-    </w:p>
-    <w:p>
-      <w:pPr>
-        <w:tabs>
-          <w:tab w:val="left" w:pos="980"/>
-        </w:tabs>
-        <w:spacing w:line="360" w:lineRule="auto"/>
-        <w:rPr>
-          <w:szCs w:val="24"/>
-          <w:lang w:val="it-IT"/>
-        </w:rPr>
-      </w:pPr>
-      <w:r>
-        <w:rPr>
-          <w:szCs w:val="24"/>
-          <w:lang w:val="it-IT"/>
-        </w:rPr>
-        <w:tab/>
-        <w:t>Elementul de legatură între cele doua secţiuni este constituit de pagina Web principală, care pe lângă funcţia de autentificare pentru personalul didactic</w:t>
-      </w:r>
-      <w:r>
-        <w:rPr>
-          <w:szCs w:val="24"/>
-          <w:lang w:val="it-IT"/>
-        </w:rPr>
-        <w:t>,</w:t>
-      </w:r>
-      <w:r>
-        <w:rPr>
-          <w:szCs w:val="24"/>
-          <w:lang w:val="it-IT"/>
-        </w:rPr>
-        <w:t xml:space="preserve"> pentru accesul în secţiunea privată, are şi rolul de a oferi posibilitatea accesării secţiunii publice.</w:t>
-      </w:r>
-    </w:p>
-    <w:p>
-      <w:pPr>
-        <w:spacing w:line="360" w:lineRule="auto"/>
-        <w:jc w:val="center"/>
-        <w:rPr>
-          <w:lang w:val="ro-RO"/>
-        </w:rPr>
-      </w:pPr>
-      <w:r>
-        <w:rPr>
-          <w:lang w:val="ro-RO"/>
-        </w:rPr>
-        <w:pict>
-          <v:shape id="_x0000_i1035" type="#_x0000_t75" style="width:417pt;height:234pt">
-            <v:imagedata r:id="rId24" o:title=""/>
-          </v:shape>
-        </w:pict>
-      </w:r>
-    </w:p>
-    <w:p>
-      <w:pPr>
-        <w:spacing w:line="360" w:lineRule="auto"/>
-        <w:jc w:val="center"/>
-        <w:rPr>
-          <w:szCs w:val="24"/>
-          <w:lang w:val="ro-RO"/>
-        </w:rPr>
-      </w:pPr>
-      <w:r>
-        <w:rPr>
-          <w:b/>
-          <w:szCs w:val="24"/>
-          <w:lang w:val="ro-RO"/>
-        </w:rPr>
-        <w:t>Figura 7</w:t>
-      </w:r>
-      <w:r>
-        <w:rPr>
-          <w:b/>
-          <w:szCs w:val="24"/>
-          <w:lang w:val="ro-RO"/>
-        </w:rPr>
-        <w:t xml:space="preserve">.1. </w:t>
-      </w:r>
-      <w:r>
-        <w:rPr>
-          <w:szCs w:val="24"/>
-          <w:lang w:val="ro-RO"/>
-        </w:rPr>
-        <w:t>Pagina de start</w:t>
-      </w:r>
-    </w:p>
-    <w:p>
-      <w:pPr>
-        <w:tabs>
-          <w:tab w:val="left" w:pos="980"/>
-        </w:tabs>
-        <w:spacing w:line="360" w:lineRule="auto"/>
-        <w:rPr>
-          <w:sz w:val="22"/>
-          <w:szCs w:val="24"/>
-          <w:lang w:val="ro-RO"/>
-        </w:rPr>
-      </w:pPr>
-      <w:r>
-        <w:rPr>
-          <w:sz w:val="22"/>
-          <w:szCs w:val="24"/>
-          <w:lang w:val="ro-RO"/>
-        </w:rPr>
-        <w:tab/>
-        <w:t xml:space="preserve">Secţiunea publică este alcătuită din header, partea superioară a paginii, care conţine sigla universităţii împreună cu titlul paginii </w:t>
-      </w:r>
-      <w:r>
-        <w:rPr>
-          <w:sz w:val="22"/>
-          <w:szCs w:val="24"/>
-          <w:lang w:val="ro-RO"/>
-        </w:rPr>
-        <w:t>"Avizier studen</w:t>
-      </w:r>
-      <w:r>
-        <w:rPr>
-          <w:sz w:val="22"/>
-          <w:szCs w:val="24"/>
-          <w:lang w:val="ro-RO"/>
-        </w:rPr>
-        <w:t>ţi</w:t>
-      </w:r>
-      <w:r>
-        <w:rPr>
-          <w:sz w:val="22"/>
-          <w:szCs w:val="24"/>
-          <w:lang w:val="ro-RO"/>
-        </w:rPr>
-        <w:t xml:space="preserve">" </w:t>
-      </w:r>
-      <w:r>
-        <w:rPr>
-          <w:sz w:val="22"/>
-          <w:szCs w:val="24"/>
-          <w:lang w:val="ro-RO"/>
-        </w:rPr>
-        <w:t>şi body</w:t>
-      </w:r>
-      <w:r>
-        <w:rPr>
-          <w:sz w:val="22"/>
-          <w:szCs w:val="24"/>
-          <w:lang w:val="ro-RO"/>
-        </w:rPr>
-        <w:t>-</w:t>
-      </w:r>
-      <w:r>
-        <w:rPr>
-          <w:sz w:val="22"/>
-          <w:szCs w:val="24"/>
-          <w:lang w:val="ro-RO"/>
-        </w:rPr>
-        <w:t xml:space="preserve">ul paginii, care conţine o funcţie JQuery pentru crearea avizierului. Pentru vizualizarea unei secţiuni din pagină, utilizatorul trebuie sa dea click pe una dintre acestea, care se va deschide şi va oferi posibilitatea accesării unui link către fişierul pdf cu rezultate.  </w:t>
-      </w:r>
-    </w:p>
-    <w:p>
-      <w:pPr>
-        <w:spacing w:line="360" w:lineRule="auto"/>
-        <w:jc w:val="center"/>
-      </w:pPr>
-      <w:r>
-        <w:pict>
-          <v:shape id="_x0000_i1036" type="#_x0000_t75" style="width:426.75pt;height:128.25pt">
-            <v:imagedata r:id="rId25" o:title=""/>
-          </v:shape>
-        </w:pict>
-      </w:r>
-    </w:p>
-    <w:p>
-      <w:pPr>
-        <w:spacing w:line="360" w:lineRule="auto"/>
-        <w:jc w:val="center"/>
-        <w:rPr>
-          <w:szCs w:val="24"/>
-          <w:lang w:val="ro-RO"/>
-        </w:rPr>
-      </w:pPr>
-      <w:r>
-        <w:rPr>
-          <w:b/>
-          <w:szCs w:val="24"/>
-          <w:lang w:val="ro-RO"/>
-        </w:rPr>
-        <w:t>Figura 7</w:t>
-      </w:r>
-      <w:r>
-        <w:rPr>
-          <w:b/>
-          <w:szCs w:val="24"/>
-          <w:lang w:val="ro-RO"/>
-        </w:rPr>
-        <w:t xml:space="preserve">.2. </w:t>
-      </w:r>
-      <w:r>
-        <w:rPr>
-          <w:szCs w:val="24"/>
-          <w:lang w:val="ro-RO"/>
-        </w:rPr>
-        <w:t>Avizier studenţi</w:t>
-      </w:r>
-    </w:p>
-    <w:p>
-      <w:pPr>
-        <w:spacing w:line="360" w:lineRule="auto"/>
-        <w:jc w:val="both"/>
-        <w:rPr>
-          <w:lang w:val="it-IT"/>
-        </w:rPr>
-      </w:pPr>
-      <w:r>
-        <w:rPr>
-          <w:szCs w:val="24"/>
-          <w:lang w:val="ro-RO"/>
-        </w:rPr>
-        <w:tab/>
-        <w:t>Interfaţa utilizatorului autentificat prezintă în partea superioară header</w:t>
-      </w:r>
-      <w:r>
-        <w:rPr>
-          <w:szCs w:val="24"/>
-          <w:lang w:val="it-IT"/>
-        </w:rPr>
-        <w:t>-</w:t>
-      </w:r>
-      <w:r>
-        <w:rPr>
-          <w:szCs w:val="24"/>
-          <w:lang w:val="ro-RO"/>
-        </w:rPr>
-        <w:t xml:space="preserve">ul alcătuit din </w:t>
-      </w:r>
-      <w:r>
-        <w:rPr>
-          <w:lang w:val="it-IT"/>
-        </w:rPr>
-        <w:t>sigla universita</w:t>
-      </w:r>
-      <w:r>
-        <w:rPr>
-          <w:lang w:val="it-IT"/>
-        </w:rPr>
-        <w:t xml:space="preserve">ţii şi </w:t>
-      </w:r>
-      <w:r>
-        <w:rPr>
-          <w:lang w:val="it-IT"/>
-        </w:rPr>
-        <w:t>subsecţiuni</w:t>
-      </w:r>
-      <w:r>
-        <w:rPr>
-          <w:lang w:val="it-IT"/>
-        </w:rPr>
-        <w:t xml:space="preserve">le Import file, Inserare note, Situaţii şi Statistici. </w:t>
-      </w:r>
-    </w:p>
-    <w:p>
-      <w:pPr>
-        <w:spacing w:line="360" w:lineRule="auto"/>
-        <w:jc w:val="center"/>
-        <w:rPr>
-          <w:lang w:val="it-IT"/>
-        </w:rPr>
-      </w:pPr>
-      <w:r>
-        <w:rPr>
-          <w:lang w:val="it-IT"/>
-        </w:rPr>
-        <w:pict>
-          <v:shape id="_x0000_i1037" type="#_x0000_t75" style="width:417.75pt;height:244.5pt">
-            <v:imagedata r:id="rId26" o:title=""/>
-          </v:shape>
-        </w:pict>
-      </w:r>
-    </w:p>
-    <w:p>
-      <w:pPr>
-        <w:spacing w:line="360" w:lineRule="auto"/>
-        <w:jc w:val="center"/>
-        <w:rPr>
-          <w:szCs w:val="24"/>
-          <w:lang w:val="ro-RO"/>
-        </w:rPr>
-      </w:pPr>
-      <w:r>
-        <w:rPr>
-          <w:b/>
-          <w:szCs w:val="24"/>
-          <w:lang w:val="ro-RO"/>
-        </w:rPr>
-        <w:t>Figura 7</w:t>
-      </w:r>
-      <w:r>
-        <w:rPr>
-          <w:b/>
-          <w:szCs w:val="24"/>
-          <w:lang w:val="ro-RO"/>
-        </w:rPr>
-        <w:t xml:space="preserve">.3. </w:t>
-      </w:r>
-      <w:r>
-        <w:rPr>
-          <w:szCs w:val="24"/>
-          <w:lang w:val="ro-RO"/>
-        </w:rPr>
-        <w:t>Utilizator autentificat</w:t>
-      </w:r>
-    </w:p>
-    <w:p>
-      <w:pPr>
-        <w:spacing w:line="360" w:lineRule="auto"/>
-        <w:jc w:val="both"/>
-        <w:rPr>
-          <w:lang w:val="ro-RO"/>
-        </w:rPr>
-      </w:pPr>
-      <w:r>
-        <w:rPr>
-          <w:lang w:val="ro-RO"/>
-        </w:rPr>
-        <w:tab/>
-        <w:t>În partea dreaptă a header</w:t>
-      </w:r>
-      <w:r>
-        <w:rPr>
-          <w:lang w:val="it-IT"/>
-        </w:rPr>
-        <w:t>-</w:t>
-      </w:r>
-      <w:r>
-        <w:rPr>
-          <w:lang w:val="ro-RO"/>
-        </w:rPr>
-        <w:t>ului se regăseşte secţiunea destinată utilizatorului autentificat, caruia i se oferă posibilitatea de a</w:t>
-      </w:r>
-      <w:r>
-        <w:rPr>
-          <w:lang w:val="it-IT"/>
-        </w:rPr>
-        <w:t>-</w:t>
-      </w:r>
-      <w:r>
-        <w:rPr>
-          <w:lang w:val="ro-RO"/>
-        </w:rPr>
-        <w:t xml:space="preserve">şi schimba parola şi de a ieşi din aplicaţie.  </w:t>
-      </w:r>
-    </w:p>
-    <w:p>
-      <w:pPr>
-        <w:spacing w:line="360" w:lineRule="auto"/>
-        <w:jc w:val="center"/>
-        <w:rPr>
-          <w:lang w:val="ro-RO"/>
-        </w:rPr>
-      </w:pPr>
-      <w:r>
-        <w:rPr>
-          <w:lang w:val="ro-RO"/>
-        </w:rPr>
-        <w:pict>
-          <v:shape id="_x0000_i1038" type="#_x0000_t75" style="width:413.25pt;height:186pt">
-            <v:imagedata r:id="rId27" o:title=""/>
-          </v:shape>
-        </w:pict>
-      </w:r>
-    </w:p>
-    <w:p>
-      <w:pPr>
-        <w:spacing w:line="360" w:lineRule="auto"/>
-        <w:jc w:val="center"/>
-        <w:rPr>
-          <w:szCs w:val="24"/>
-          <w:lang w:val="ro-RO"/>
-        </w:rPr>
-      </w:pPr>
-      <w:r>
-        <w:rPr>
-          <w:b/>
-          <w:szCs w:val="24"/>
-          <w:lang w:val="ro-RO"/>
-        </w:rPr>
-        <w:t>Figura 7</w:t>
-      </w:r>
-      <w:r>
-        <w:rPr>
-          <w:b/>
-          <w:szCs w:val="24"/>
-          <w:lang w:val="ro-RO"/>
-        </w:rPr>
-        <w:t xml:space="preserve">.4. </w:t>
-      </w:r>
-      <w:r>
-        <w:rPr>
-          <w:szCs w:val="24"/>
-          <w:lang w:val="ro-RO"/>
-        </w:rPr>
-        <w:t>Schimbare parolă</w:t>
-      </w:r>
-    </w:p>
-    <w:p>
-      <w:pPr>
-        <w:spacing w:line="360" w:lineRule="auto"/>
-        <w:jc w:val="both"/>
-        <w:rPr>
-          <w:lang w:val="ro-RO"/>
-        </w:rPr>
-      </w:pPr>
-      <w:r>
-        <w:rPr>
-          <w:lang w:val="ro-RO"/>
-        </w:rPr>
-        <w:tab/>
-      </w:r>
-      <w:r>
-        <w:rPr>
-          <w:lang w:val="ro-RO"/>
-        </w:rPr>
-        <w:t xml:space="preserve">Accesarea la click  a secţiunii </w:t>
-      </w:r>
-      <w:r>
-        <w:rPr>
-          <w:lang w:val="ro-RO"/>
-        </w:rPr>
-        <w:t>"</w:t>
-      </w:r>
-      <w:r>
-        <w:rPr>
-          <w:lang w:val="ro-RO"/>
-        </w:rPr>
-        <w:t>Import file</w:t>
-      </w:r>
-      <w:r>
-        <w:rPr>
-          <w:lang w:val="ro-RO"/>
-        </w:rPr>
-        <w:t>"</w:t>
-      </w:r>
-      <w:r>
-        <w:rPr>
-          <w:lang w:val="ro-RO"/>
-        </w:rPr>
-        <w:t xml:space="preserve"> deschide în body-ul </w:t>
-      </w:r>
-      <w:r>
-        <w:rPr>
-          <w:lang w:val="ro-RO"/>
-        </w:rPr>
-        <w:t xml:space="preserve">paginii două file choosere, prin care utilizatorul poate încărca şi stoca date referitoare la discipline şi studenţi din fişiere excel, în acestă ordine,  în baza de date a aplicaţiei. </w:t>
-      </w:r>
-    </w:p>
-    <w:p>
-      <w:pPr>
-        <w:spacing w:line="360" w:lineRule="auto"/>
-        <w:jc w:val="center"/>
-        <w:rPr>
-          <w:szCs w:val="24"/>
-          <w:lang w:val="ro-RO"/>
-        </w:rPr>
-      </w:pPr>
-      <w:r>
-        <w:rPr>
-          <w:bCs/>
-          <w:lang w:val="ro-RO"/>
-        </w:rPr>
-        <w:pict>
-          <v:shape id="_x0000_i1039" type="#_x0000_t75" style="width:402.75pt;height:212.25pt">
-            <v:imagedata r:id="rId28" o:title=""/>
-          </v:shape>
-        </w:pict>
-      </w:r>
-    </w:p>
-    <w:p>
-      <w:pPr>
-        <w:spacing w:line="360" w:lineRule="auto"/>
-        <w:jc w:val="center"/>
-        <w:rPr>
-          <w:szCs w:val="24"/>
-          <w:lang w:val="ro-RO"/>
-        </w:rPr>
-      </w:pPr>
-      <w:r>
-        <w:rPr>
-          <w:b/>
-          <w:szCs w:val="24"/>
-          <w:lang w:val="ro-RO"/>
-        </w:rPr>
-        <w:t>Figura 7</w:t>
-      </w:r>
-      <w:r>
-        <w:rPr>
-          <w:b/>
-          <w:szCs w:val="24"/>
-          <w:lang w:val="ro-RO"/>
-        </w:rPr>
-        <w:t xml:space="preserve">.5. </w:t>
-      </w:r>
-      <w:r>
-        <w:rPr>
-          <w:szCs w:val="24"/>
-          <w:lang w:val="ro-RO"/>
-        </w:rPr>
-        <w:t>Import file</w:t>
-      </w:r>
-    </w:p>
-    <w:p>
-      <w:pPr>
-        <w:spacing w:line="360" w:lineRule="auto"/>
-        <w:jc w:val="both"/>
-        <w:rPr>
-          <w:sz w:val="22"/>
-          <w:szCs w:val="24"/>
-          <w:lang w:val="ro-RO"/>
-        </w:rPr>
-      </w:pPr>
-      <w:r>
-        <w:rPr>
-          <w:sz w:val="22"/>
-          <w:szCs w:val="24"/>
-          <w:lang w:val="ro-RO"/>
-        </w:rPr>
-        <w:tab/>
-        <w:t xml:space="preserve"> În </w:t>
-      </w:r>
-      <w:r>
-        <w:rPr>
-          <w:sz w:val="22"/>
-          <w:szCs w:val="24"/>
-          <w:lang w:val="ro-RO"/>
-        </w:rPr>
-        <w:t>secţiune</w:t>
-      </w:r>
-      <w:r>
-        <w:rPr>
-          <w:sz w:val="22"/>
-          <w:szCs w:val="24"/>
-          <w:lang w:val="ro-RO"/>
-        </w:rPr>
-        <w:t>a "</w:t>
-      </w:r>
-      <w:r>
-        <w:rPr>
-          <w:sz w:val="22"/>
-          <w:szCs w:val="24"/>
-          <w:lang w:val="ro-RO"/>
-        </w:rPr>
-        <w:t xml:space="preserve">Inserare Note" se oferă posibilitatea cadrului de didactic să filtreze studenţii </w:t>
-      </w:r>
-      <w:r>
-        <w:rPr>
-          <w:sz w:val="22"/>
-          <w:szCs w:val="24"/>
-          <w:lang w:val="ro-RO"/>
-        </w:rPr>
-        <w:t>după criteriile selectate prin intermediul combo box-urilor şi a date picker</w:t>
-      </w:r>
-      <w:r>
-        <w:rPr>
-          <w:sz w:val="22"/>
-          <w:szCs w:val="24"/>
-          <w:lang w:val="ro-RO"/>
-        </w:rPr>
-        <w:t>-</w:t>
-      </w:r>
-      <w:r>
-        <w:rPr>
-          <w:sz w:val="22"/>
-          <w:szCs w:val="24"/>
-          <w:lang w:val="ro-RO"/>
-        </w:rPr>
-        <w:t>ului</w:t>
-      </w:r>
-      <w:r>
-        <w:rPr>
-          <w:sz w:val="22"/>
-          <w:szCs w:val="24"/>
-          <w:lang w:val="ro-RO"/>
-        </w:rPr>
-        <w:t xml:space="preserve">, în vederea </w:t>
-      </w:r>
-      <w:r>
-        <w:rPr>
-          <w:sz w:val="22"/>
-          <w:szCs w:val="24"/>
-          <w:lang w:val="ro-RO"/>
-        </w:rPr>
-        <w:t xml:space="preserve">listării şi </w:t>
-      </w:r>
-      <w:r>
-        <w:rPr>
-          <w:sz w:val="22"/>
-          <w:szCs w:val="24"/>
-          <w:lang w:val="ro-RO"/>
-        </w:rPr>
-        <w:t>notării acestora, în urma examenului susţinut. După procesul de notare, cadrul didactic are ca opţiuni în partea de jos a  paginii, vizualizarea în format PDF a rezultatelor la examenul pentru care au fost inserate notele anterior şi postarea acestora în secţiunea publică a aplicaţiei, la avizierul studenţilor.</w:t>
-      </w:r>
-    </w:p>
-    <w:p>
-      <w:pPr>
-        <w:tabs>
-          <w:tab w:val="left" w:pos="980"/>
-        </w:tabs>
-        <w:jc w:val="center"/>
-      </w:pPr>
-      <w:r>
-        <w:pict>
-          <v:shape id="_x0000_i1040" type="#_x0000_t75" style="width:416.25pt;height:146.25pt">
-            <v:imagedata r:id="rId29" o:title=""/>
-          </v:shape>
-        </w:pict>
-      </w:r>
-    </w:p>
-    <w:p>
-      <w:pPr>
-        <w:tabs>
-          <w:tab w:val="left" w:pos="980"/>
-        </w:tabs>
-        <w:jc w:val="center"/>
-      </w:pPr>
-      <w:r>
-        <w:pict>
-          <v:shape id="_x0000_i1041" type="#_x0000_t75" style="width:416.25pt;height:63.75pt">
-            <v:imagedata r:id="rId30" o:title=""/>
-          </v:shape>
-        </w:pict>
-      </w:r>
-    </w:p>
-    <w:p>
-      <w:pPr>
-        <w:spacing w:line="360" w:lineRule="auto"/>
-        <w:jc w:val="center"/>
-      </w:pPr>
-      <w:r>
-        <w:rPr>
-          <w:b/>
-          <w:szCs w:val="24"/>
-          <w:lang w:val="ro-RO"/>
-        </w:rPr>
-        <w:t>Figura 7</w:t>
-      </w:r>
-      <w:r>
-        <w:rPr>
-          <w:b/>
-          <w:szCs w:val="24"/>
-          <w:lang w:val="ro-RO"/>
-        </w:rPr>
-        <w:t xml:space="preserve">.6. </w:t>
-      </w:r>
-      <w:r>
-        <w:rPr>
-          <w:szCs w:val="24"/>
-          <w:lang w:val="ro-RO"/>
-        </w:rPr>
-        <w:t>Inserare note</w:t>
-      </w:r>
-    </w:p>
-    <w:p>
-      <w:pPr>
-        <w:spacing w:line="360" w:lineRule="auto"/>
-        <w:jc w:val="center"/>
-        <w:rPr>
-          <w:szCs w:val="24"/>
-          <w:lang w:val="ro-RO"/>
-        </w:rPr>
-      </w:pPr>
-      <w:r>
-        <w:pict>
-          <v:shape id="_x0000_i1042" type="#_x0000_t75" style="width:426.75pt;height:212.25pt">
-            <v:imagedata r:id="rId31" o:title=""/>
-          </v:shape>
-        </w:pict>
-      </w:r>
-    </w:p>
-    <w:p>
-      <w:pPr>
-        <w:spacing w:line="360" w:lineRule="auto"/>
-        <w:jc w:val="center"/>
-        <w:rPr>
-          <w:lang w:val="it-IT"/>
-        </w:rPr>
-      </w:pPr>
-      <w:r>
-        <w:rPr>
-          <w:b/>
-          <w:szCs w:val="24"/>
-          <w:lang w:val="ro-RO"/>
-        </w:rPr>
-        <w:t>Figura 7</w:t>
-      </w:r>
-      <w:r>
-        <w:rPr>
-          <w:b/>
-          <w:szCs w:val="24"/>
-          <w:lang w:val="ro-RO"/>
-        </w:rPr>
-        <w:t xml:space="preserve">.7. </w:t>
-      </w:r>
-      <w:r>
-        <w:rPr>
-          <w:szCs w:val="24"/>
-          <w:lang w:val="ro-RO"/>
-        </w:rPr>
-        <w:t>Vizualizare PDF</w:t>
-      </w:r>
-    </w:p>
-    <w:p>
-      <w:pPr>
-        <w:spacing w:line="360" w:lineRule="auto"/>
-        <w:jc w:val="both"/>
-        <w:rPr>
-          <w:szCs w:val="24"/>
-          <w:lang w:val="ro-RO"/>
-        </w:rPr>
-      </w:pPr>
-      <w:r>
-        <w:rPr>
-          <w:szCs w:val="24"/>
-          <w:lang w:val="ro-RO"/>
-        </w:rPr>
-        <w:tab/>
-        <w:t>Secţiunea de situaţii ale studenţilor oferă trei variante de generare a acestora</w:t>
-      </w:r>
-      <w:r>
-        <w:rPr>
-          <w:szCs w:val="24"/>
-          <w:lang w:val="it-IT"/>
-        </w:rPr>
-        <w:t>:</w:t>
-      </w:r>
-      <w:r>
-        <w:rPr>
-          <w:szCs w:val="24"/>
-          <w:lang w:val="ro-RO"/>
-        </w:rPr>
-        <w:t xml:space="preserve"> Situaţie generală, Situaţie student şi Situaţie restanţieri pe disciplină. Pentru prima situaţie sunt selectate ca şi criterii anul universitar şi anul de studiu pentru generarea situaţiei numărului de credite, al mediei aritmetice şi ponderate pentru criteriile selectate. La accesarea situaţiei unui student trebuie indicat anul universitar, anul de studiu, numele şi prenumele studentului pentru care se doreşte vizualizarea situaţii pe an universitar şi an de studiu la disciplinele studiate. Ultima situaţie pusă la dispoziţie de aplicaţie propune ca element de intrare disiplina, selectată dintr</w:t>
-      </w:r>
-      <w:r>
-        <w:rPr>
-          <w:szCs w:val="24"/>
-          <w:lang w:val="it-IT"/>
-        </w:rPr>
-        <w:t>-un</w:t>
-      </w:r>
-      <w:r>
-        <w:rPr>
-          <w:szCs w:val="24"/>
-          <w:lang w:val="ro-RO"/>
-        </w:rPr>
-        <w:t xml:space="preserve"> combo box, iar ca element de ieşire utilizatorul va putea vizualiza lista tuturor restanţierilor la disciplina selectată pe fiecare an universitar.  </w:t>
-      </w:r>
-    </w:p>
-    <w:p>
-      <w:pPr>
-        <w:spacing w:line="360" w:lineRule="auto"/>
-        <w:jc w:val="center"/>
-        <w:rPr>
-          <w:szCs w:val="24"/>
-          <w:lang w:val="ro-RO"/>
-        </w:rPr>
-      </w:pPr>
-      <w:r>
-        <w:rPr>
-          <w:szCs w:val="24"/>
-          <w:lang w:val="ro-RO"/>
-        </w:rPr>
-        <w:pict>
-          <v:shape id="_x0000_i1043" type="#_x0000_t75" style="width:412.5pt;height:179.25pt">
-            <v:imagedata r:id="rId32" o:title=""/>
-          </v:shape>
-        </w:pict>
-      </w:r>
-    </w:p>
-    <w:p>
-      <w:pPr>
-        <w:spacing w:line="360" w:lineRule="auto"/>
-        <w:jc w:val="center"/>
-        <w:rPr>
-          <w:b/>
-          <w:szCs w:val="24"/>
-          <w:lang w:val="ro-RO"/>
-        </w:rPr>
-      </w:pPr>
-      <w:r>
-        <w:rPr>
-          <w:b/>
-          <w:szCs w:val="24"/>
-          <w:lang w:val="ro-RO"/>
-        </w:rPr>
-        <w:pict>
-          <v:shape id="_x0000_i1044" type="#_x0000_t75" style="width:409.5pt;height:187.5pt">
-            <v:imagedata r:id="rId33" o:title=""/>
-          </v:shape>
-        </w:pict>
-      </w:r>
-    </w:p>
-    <w:p>
-      <w:pPr>
-        <w:spacing w:line="360" w:lineRule="auto"/>
-        <w:jc w:val="center"/>
-        <w:rPr>
-          <w:szCs w:val="24"/>
-          <w:lang w:val="ro-RO"/>
-        </w:rPr>
-      </w:pPr>
-      <w:r>
-        <w:rPr>
-          <w:b/>
-          <w:szCs w:val="24"/>
-          <w:lang w:val="ro-RO"/>
-        </w:rPr>
-        <w:t>Figura 7</w:t>
-      </w:r>
-      <w:r>
-        <w:rPr>
-          <w:b/>
-          <w:szCs w:val="24"/>
-          <w:lang w:val="ro-RO"/>
-        </w:rPr>
-        <w:t>.8.</w:t>
-      </w:r>
-      <w:r>
-        <w:rPr>
-          <w:szCs w:val="24"/>
-          <w:lang w:val="ro-RO"/>
-        </w:rPr>
-        <w:t xml:space="preserve"> Situaţie generală</w:t>
-      </w:r>
-    </w:p>
-    <w:p>
-      <w:pPr>
-        <w:spacing w:line="360" w:lineRule="auto"/>
-        <w:jc w:val="center"/>
-      </w:pPr>
-    </w:p>
-    <w:p>
-      <w:pPr>
-        <w:spacing w:line="360" w:lineRule="auto"/>
-        <w:jc w:val="center"/>
-        <w:rPr>
-          <w:szCs w:val="24"/>
-          <w:lang w:val="ro-RO"/>
-        </w:rPr>
-      </w:pPr>
-      <w:r>
-        <w:rPr>
-          <w:szCs w:val="24"/>
-          <w:lang w:val="ro-RO"/>
-        </w:rPr>
-        <w:pict>
-          <v:shape id="_x0000_i1045" type="#_x0000_t75" style="width:399.75pt;height:225.75pt">
-            <v:imagedata r:id="rId34" o:title=""/>
-          </v:shape>
-        </w:pict>
-      </w:r>
-    </w:p>
-    <w:p>
-      <w:pPr>
-        <w:spacing w:line="360" w:lineRule="auto"/>
-        <w:jc w:val="center"/>
-        <w:rPr>
-          <w:szCs w:val="24"/>
-          <w:lang w:val="ro-RO"/>
-        </w:rPr>
-      </w:pPr>
-    </w:p>
-    <w:p>
-      <w:pPr>
-        <w:spacing w:line="360" w:lineRule="auto"/>
-        <w:jc w:val="center"/>
-        <w:rPr>
-          <w:szCs w:val="24"/>
-          <w:lang w:val="ro-RO"/>
-        </w:rPr>
-      </w:pPr>
-      <w:r>
-        <w:rPr>
-          <w:szCs w:val="24"/>
-          <w:lang w:val="ro-RO"/>
-        </w:rPr>
-        <w:pict>
-          <v:shape id="_x0000_i1046" type="#_x0000_t75" style="width:409.5pt;height:216.75pt">
-            <v:imagedata r:id="rId35" o:title=""/>
-          </v:shape>
-        </w:pict>
-      </w:r>
-    </w:p>
-    <w:p>
-      <w:pPr>
-        <w:spacing w:line="360" w:lineRule="auto"/>
-        <w:jc w:val="center"/>
-        <w:rPr>
-          <w:szCs w:val="24"/>
-          <w:lang w:val="ro-RO"/>
-        </w:rPr>
-      </w:pPr>
-      <w:r>
-        <w:rPr>
-          <w:b/>
-          <w:szCs w:val="24"/>
-          <w:lang w:val="ro-RO"/>
-        </w:rPr>
-        <w:t>Figura 7</w:t>
-      </w:r>
-      <w:r>
-        <w:rPr>
-          <w:b/>
-          <w:szCs w:val="24"/>
-          <w:lang w:val="ro-RO"/>
-        </w:rPr>
-        <w:t>.9.</w:t>
-      </w:r>
-      <w:r>
-        <w:rPr>
-          <w:szCs w:val="24"/>
-          <w:lang w:val="ro-RO"/>
-        </w:rPr>
-        <w:t xml:space="preserve"> Situaţie student</w:t>
-      </w:r>
-    </w:p>
-    <w:p>
-      <w:pPr>
-        <w:spacing w:line="360" w:lineRule="auto"/>
-        <w:jc w:val="center"/>
-        <w:rPr>
-          <w:szCs w:val="24"/>
-          <w:lang w:val="ro-RO"/>
-        </w:rPr>
-      </w:pPr>
-    </w:p>
-    <w:p>
-      <w:pPr>
-        <w:spacing w:line="360" w:lineRule="auto"/>
-        <w:jc w:val="center"/>
-      </w:pPr>
-    </w:p>
-    <w:p>
-      <w:pPr>
-        <w:spacing w:line="360" w:lineRule="auto"/>
-        <w:jc w:val="center"/>
-        <w:rPr>
-          <w:szCs w:val="24"/>
-          <w:lang w:val="ro-RO"/>
-        </w:rPr>
-      </w:pPr>
-    </w:p>
-    <w:p>
-      <w:pPr>
-        <w:spacing w:line="360" w:lineRule="auto"/>
-        <w:jc w:val="center"/>
-        <w:rPr>
-          <w:szCs w:val="24"/>
-          <w:lang w:val="ro-RO"/>
-        </w:rPr>
-      </w:pPr>
-      <w:r>
-        <w:rPr>
-          <w:szCs w:val="24"/>
-          <w:lang w:val="ro-RO"/>
-        </w:rPr>
-        <w:pict>
-          <v:shape id="_x0000_i1047" type="#_x0000_t75" style="width:413.25pt;height:219.75pt">
-            <v:imagedata r:id="rId36" o:title=""/>
-          </v:shape>
-        </w:pict>
-      </w:r>
-    </w:p>
-    <w:p>
-      <w:pPr>
-        <w:spacing w:line="360" w:lineRule="auto"/>
-        <w:jc w:val="both"/>
-        <w:rPr>
-          <w:szCs w:val="24"/>
-          <w:lang w:val="ro-RO"/>
-        </w:rPr>
-      </w:pPr>
-    </w:p>
-    <w:p>
-      <w:pPr>
-        <w:spacing w:line="360" w:lineRule="auto"/>
-        <w:jc w:val="center"/>
-        <w:rPr>
-          <w:szCs w:val="24"/>
-          <w:lang w:val="ro-RO"/>
-        </w:rPr>
-      </w:pPr>
-      <w:r>
-        <w:rPr>
-          <w:szCs w:val="24"/>
-          <w:lang w:val="ro-RO"/>
-        </w:rPr>
-        <w:pict>
-          <v:shape id="_x0000_i1048" type="#_x0000_t75" style="width:420pt;height:231pt">
-            <v:imagedata r:id="rId37" o:title=""/>
-          </v:shape>
-        </w:pict>
-      </w:r>
-    </w:p>
-    <w:p>
-      <w:pPr>
-        <w:spacing w:line="360" w:lineRule="auto"/>
-        <w:jc w:val="center"/>
-        <w:rPr>
-          <w:szCs w:val="24"/>
-          <w:lang w:val="ro-RO"/>
-        </w:rPr>
-      </w:pPr>
-      <w:r>
-        <w:rPr>
-          <w:b/>
-          <w:szCs w:val="24"/>
-          <w:lang w:val="ro-RO"/>
-        </w:rPr>
-        <w:t>Figura 7</w:t>
-      </w:r>
-      <w:r>
-        <w:rPr>
-          <w:b/>
-          <w:szCs w:val="24"/>
-          <w:lang w:val="ro-RO"/>
-        </w:rPr>
-        <w:t>.10.</w:t>
-      </w:r>
-      <w:r>
-        <w:rPr>
-          <w:szCs w:val="24"/>
-          <w:lang w:val="ro-RO"/>
-        </w:rPr>
-        <w:t xml:space="preserve"> Situaţie restanţieri</w:t>
-      </w:r>
-    </w:p>
-    <w:p>
-      <w:pPr>
-        <w:spacing w:line="360" w:lineRule="auto"/>
-        <w:jc w:val="center"/>
-        <w:rPr>
-          <w:lang w:val="it-IT"/>
-        </w:rPr>
-      </w:pPr>
-    </w:p>
-    <w:p>
-      <w:pPr>
-        <w:spacing w:line="360" w:lineRule="auto"/>
-        <w:jc w:val="center"/>
-        <w:rPr>
-          <w:lang w:val="ro-RO"/>
-        </w:rPr>
-      </w:pPr>
-    </w:p>
-    <w:p>
-      <w:pPr>
-        <w:spacing w:line="360" w:lineRule="auto"/>
-        <w:jc w:val="both"/>
-        <w:rPr>
-          <w:lang w:val="ro-RO"/>
-        </w:rPr>
-      </w:pPr>
-      <w:r>
-        <w:rPr>
-          <w:lang w:val="ro-RO"/>
-        </w:rPr>
-        <w:tab/>
-        <w:t>Secţiunea de raportare a activităţii studenţilor este formată din două tipuri de rapoarte, unul pentru raportarea în format grafic a restanţierilor  pe baza selecţiei de către utilizator a anului universitar şi anului de studiu, şi cel de</w:t>
-      </w:r>
-      <w:r>
-        <w:rPr>
-          <w:lang w:val="it-IT"/>
-        </w:rPr>
-        <w:t>-</w:t>
-      </w:r>
-      <w:r>
-        <w:rPr>
-          <w:lang w:val="ro-RO"/>
-        </w:rPr>
-        <w:t>al doilea pentru raportarea în format grafic a restanţierilor la o disciplină selectată pe toţi anii universitari.</w:t>
-      </w:r>
-    </w:p>
-    <w:p>
-      <w:pPr>
-        <w:spacing w:line="360" w:lineRule="auto"/>
-        <w:jc w:val="center"/>
-        <w:rPr>
-          <w:lang w:val="ro-RO"/>
-        </w:rPr>
-      </w:pPr>
-      <w:r>
-        <w:rPr>
-          <w:lang w:val="ro-RO"/>
-        </w:rPr>
-        <w:pict>
-          <v:shape id="_x0000_i1049" type="#_x0000_t75" style="width:412.5pt;height:185.25pt">
-            <v:imagedata r:id="rId32" o:title=""/>
-          </v:shape>
-        </w:pict>
-      </w:r>
-    </w:p>
-    <w:p>
-      <w:pPr>
-        <w:spacing w:line="360" w:lineRule="auto"/>
-        <w:jc w:val="center"/>
-        <w:rPr>
-          <w:lang w:val="ro-RO"/>
-        </w:rPr>
-      </w:pPr>
-      <w:r>
-        <w:rPr>
-          <w:lang w:val="ro-RO"/>
-        </w:rPr>
-        <w:pict>
-          <v:shape id="_x0000_i1050" type="#_x0000_t75" style="width:419.25pt;height:179.25pt">
-            <v:imagedata r:id="rId38" o:title=""/>
-          </v:shape>
-        </w:pict>
-      </w:r>
-    </w:p>
-    <w:p>
-      <w:pPr>
-        <w:spacing w:line="360" w:lineRule="auto"/>
-        <w:jc w:val="center"/>
-        <w:rPr>
-          <w:szCs w:val="24"/>
-          <w:lang w:val="ro-RO"/>
-        </w:rPr>
-      </w:pPr>
-      <w:r>
-        <w:rPr>
-          <w:b/>
-          <w:szCs w:val="24"/>
-          <w:lang w:val="ro-RO"/>
-        </w:rPr>
-        <w:t>Figura 7</w:t>
-      </w:r>
-      <w:r>
-        <w:rPr>
-          <w:b/>
-          <w:szCs w:val="24"/>
-          <w:lang w:val="ro-RO"/>
-        </w:rPr>
-        <w:t>.11.</w:t>
-      </w:r>
-      <w:r>
-        <w:rPr>
-          <w:szCs w:val="24"/>
-          <w:lang w:val="ro-RO"/>
-        </w:rPr>
-        <w:t xml:space="preserve"> Statistică 1</w:t>
-      </w:r>
-    </w:p>
-    <w:p>
-      <w:pPr>
-        <w:spacing w:line="360" w:lineRule="auto"/>
-        <w:jc w:val="center"/>
-        <w:rPr>
-          <w:lang w:val="ro-RO"/>
-        </w:rPr>
-      </w:pPr>
-    </w:p>
-    <w:p>
-      <w:pPr>
-        <w:pStyle w:val="Heading1"/>
-        <w:spacing w:line="360" w:lineRule="auto"/>
-        <w:jc w:val="both"/>
-        <w:rPr>
-          <w:bCs w:val="0"/>
-          <w:color w:val="000000"/>
-          <w:sz w:val="28"/>
-          <w:szCs w:val="24"/>
-          <w:lang w:val="ro-RO"/>
-        </w:rPr>
-      </w:pPr>
-    </w:p>
-    <w:p>
-      <w:pPr>
-        <w:rPr>
-          <w:lang w:val="ro-RO"/>
-        </w:rPr>
-      </w:pPr>
-    </w:p>
-    <w:p>
-      <w:pPr>
-        <w:spacing w:line="360" w:lineRule="auto"/>
-        <w:jc w:val="center"/>
-        <w:rPr>
-          <w:lang w:val="ro-RO"/>
-        </w:rPr>
-      </w:pPr>
-      <w:r>
-        <w:rPr>
-          <w:lang w:val="ro-RO"/>
-        </w:rPr>
-        <w:pict>
-          <v:shape id="_x0000_i1051" type="#_x0000_t75" style="width:413.25pt;height:185.25pt">
-            <v:imagedata r:id="rId36" o:title=""/>
-          </v:shape>
-        </w:pict>
-      </w:r>
-    </w:p>
-    <w:p>
-      <w:pPr>
-        <w:spacing w:line="360" w:lineRule="auto"/>
-        <w:jc w:val="center"/>
-        <w:rPr>
-          <w:lang w:val="ro-RO"/>
-        </w:rPr>
-      </w:pPr>
-      <w:r>
-        <w:rPr>
-          <w:lang w:val="ro-RO"/>
-        </w:rPr>
-        <w:pict>
-          <v:shape id="_x0000_i1052" type="#_x0000_t75" style="width:399.75pt;height:183pt">
-            <v:imagedata r:id="rId39" o:title=""/>
-          </v:shape>
-        </w:pict>
-      </w:r>
-    </w:p>
-    <w:p>
-      <w:pPr>
-        <w:spacing w:line="360" w:lineRule="auto"/>
-        <w:jc w:val="center"/>
-        <w:rPr>
-          <w:szCs w:val="24"/>
-          <w:lang w:val="ro-RO"/>
-        </w:rPr>
-      </w:pPr>
-      <w:r>
-        <w:rPr>
-          <w:b/>
-          <w:szCs w:val="24"/>
-          <w:lang w:val="ro-RO"/>
-        </w:rPr>
-        <w:t>Figura 7</w:t>
-      </w:r>
-      <w:r>
-        <w:rPr>
-          <w:b/>
-          <w:szCs w:val="24"/>
-          <w:lang w:val="ro-RO"/>
-        </w:rPr>
-        <w:t>.12.</w:t>
-      </w:r>
-      <w:r>
-        <w:rPr>
-          <w:szCs w:val="24"/>
-          <w:lang w:val="ro-RO"/>
-        </w:rPr>
-        <w:t xml:space="preserve"> Statistică 2</w:t>
-      </w:r>
-    </w:p>
-    <w:p>
-      <w:pPr>
-        <w:spacing w:line="360" w:lineRule="auto"/>
-        <w:jc w:val="center"/>
-        <w:rPr>
-          <w:lang w:val="ro-RO"/>
-        </w:rPr>
-      </w:pPr>
-    </w:p>
-    <w:p>
-      <w:pPr>
-        <w:pStyle w:val="Heading1"/>
-        <w:spacing w:line="360" w:lineRule="auto"/>
-        <w:jc w:val="both"/>
-        <w:rPr>
-          <w:bCs w:val="0"/>
-          <w:color w:val="000000"/>
-          <w:sz w:val="28"/>
-          <w:szCs w:val="24"/>
-          <w:lang w:val="ro-RO"/>
-        </w:rPr>
-      </w:pPr>
-    </w:p>
-    <w:p>
-      <w:pPr>
-        <w:pStyle w:val="Heading1"/>
-        <w:spacing w:line="360" w:lineRule="auto"/>
-        <w:jc w:val="both"/>
-        <w:rPr>
-          <w:bCs w:val="0"/>
-          <w:color w:val="000000"/>
-          <w:sz w:val="28"/>
-          <w:szCs w:val="24"/>
-          <w:lang w:val="ro-RO"/>
-        </w:rPr>
-      </w:pPr>
-    </w:p>
-    <w:bookmarkEnd w:id="18"/>
-    <w:p>
-      <w:pPr>
-        <w:spacing w:line="360" w:lineRule="auto"/>
-        <w:ind w:firstLine="720"/>
-        <w:jc w:val="both"/>
-        <w:rPr>
-          <w:lang w:val="ro-RO"/>
-        </w:rPr>
-      </w:pPr>
-    </w:p>
-    <w:p>
-      <w:pPr>
-        <w:pStyle w:val="Heading1"/>
-      </w:pPr>
-      <w:bookmarkStart w:id="51" w:name="_Toc360392735"/>
-    </w:p>
-    <w:p>
-      <w:pPr>
-        <w:pStyle w:val="Heading1"/>
-      </w:pPr>
-      <w:bookmarkStart w:id="52" w:name="_Toc391736100"/>
+      </w:pPr>
+      <w:bookmarkStart w:id="51" w:name="_Toc391736100"/>
+      <w:bookmarkEnd w:id="18"/>
+      <w:r>
+        <w:t>BIBLIOGRAFIE</w:t>
+      </w:r>
       <w:bookmarkEnd w:id="51"/>
-      <w:r>
-        <w:t>BIBLIOGRAFIE</w:t>
-      </w:r>
-      <w:bookmarkEnd w:id="52"/>
     </w:p>
     <w:p>
       <w:pPr>
@@ -21506,6 +20644,27 @@
           <w:lang w:val="ro-RO"/>
         </w:rPr>
         <w:t xml:space="preserve"> http://www.w3schools.com/</w:t>
+      </w:r>
+    </w:p>
+    <w:p>
+      <w:pPr>
+        <w:numPr>
+          <w:ilvl w:val="0"/>
+          <w:numId w:val="42"/>
+        </w:numPr>
+        <w:spacing w:before="100" w:beforeAutospacing="1" w:after="100" w:afterAutospacing="1" w:line="360" w:lineRule="auto"/>
+        <w:jc w:val="both"/>
+        <w:rPr>
+          <w:szCs w:val="24"/>
+          <w:lang w:val="ro-RO"/>
+        </w:rPr>
+      </w:pPr>
+      <w:r>
+        <w:rPr>
+          <w:szCs w:val="24"/>
+          <w:lang w:val="ro-RO"/>
+        </w:rPr>
+        <w:t>https://developer.android.com/index.html</w:t>
       </w:r>
     </w:p>
     <w:p>
@@ -21627,7 +20786,7 @@
         <w:rStyle w:val="PageNumber"/>
         <w:noProof/>
       </w:rPr>
-      <w:t>6</w:t>
+      <w:t>3</w:t>
     </w:r>
     <w:r>
       <w:rPr>
@@ -27339,7 +26498,7 @@
     <w:link w:val="HTMLPreformatted"/>
     <w:uiPriority w:val="99"/>
     <w:semiHidden/>
-    <w:rsid w:val="00AC5B30"/>
+    <w:locked/>
     <w:rPr>
       <w:rFonts w:ascii="Courier New" w:hAnsi="Courier New" w:cs="Courier New"/>
       <w:sz w:val="20"/>

</xml_diff>

<commit_message>
[doc] Draft manual utilizator
Signed-off-by: Liviu Chirvase <liviu.chirvase@yahoo.com>
</commit_message>
<xml_diff>
--- a/documentatie_scris/DISERTATIE Sistem informatic firma de curierat LIVIU CHIRVASE.docx
+++ b/documentatie_scris/DISERTATIE Sistem informatic firma de curierat LIVIU CHIRVASE.docx
@@ -5106,7 +5106,7 @@
           <w:lang w:val="it-IT"/>
         </w:rPr>
         <w:pict>
-          <v:shape id="_x0000_i1027" type="#_x0000_t75" style="width:484.5pt;height:136.5pt">
+          <v:shape id="_x0000_i1027" type="#_x0000_t75" style="width:484.5pt;height:135pt">
             <v:imagedata r:id="rId13" o:title=""/>
           </v:shape>
         </w:pict>
@@ -5340,7 +5340,7 @@
           <w:lang w:val="it-IT"/>
         </w:rPr>
         <w:pict>
-          <v:shape id="_x0000_i1030" type="#_x0000_t75" style="width:484.5pt;height:136.5pt">
+          <v:shape id="_x0000_i1030" type="#_x0000_t75" style="width:484.5pt;height:135pt">
             <v:imagedata r:id="rId16" o:title=""/>
           </v:shape>
         </w:pict>
@@ -5630,7 +5630,7 @@
           <w:lang w:val="ro-RO"/>
         </w:rPr>
         <w:pict>
-          <v:shape id="_x0000_i1034" type="#_x0000_t75" style="width:484.5pt;height:131.25pt">
+          <v:shape id="_x0000_i1034" type="#_x0000_t75" style="width:484.5pt;height:130.5pt">
             <v:imagedata r:id="rId20" o:title=""/>
           </v:shape>
         </w:pict>
@@ -20321,13 +20321,302 @@
     <w:p>
       <w:pPr>
         <w:pStyle w:val="Heading1"/>
-      </w:pPr>
-      <w:bookmarkStart w:id="51" w:name="_Toc391736100"/>
+        <w:spacing w:line="360" w:lineRule="auto"/>
+        <w:rPr>
+          <w:lang w:val="ro-RO"/>
+        </w:rPr>
+      </w:pPr>
+      <w:bookmarkStart w:id="51" w:name="_Toc391736099"/>
+      <w:bookmarkStart w:id="52" w:name="_Toc391736100"/>
       <w:bookmarkEnd w:id="18"/>
       <w:r>
+        <w:rPr>
+          <w:lang w:val="ro-RO"/>
+        </w:rPr>
+        <w:t>MANUAL DE UTILIZARE</w:t>
+      </w:r>
+      <w:bookmarkEnd w:id="51"/>
+    </w:p>
+    <w:p>
+      <w:pPr>
+        <w:spacing w:line="360" w:lineRule="auto"/>
+        <w:jc w:val="both"/>
+        <w:rPr>
+          <w:lang w:val="ro-RO"/>
+        </w:rPr>
+      </w:pPr>
+    </w:p>
+    <w:p>
+      <w:pPr>
+        <w:spacing w:line="360" w:lineRule="auto"/>
+        <w:ind w:firstLine="720"/>
+        <w:jc w:val="both"/>
+        <w:rPr>
+          <w:szCs w:val="24"/>
+          <w:lang w:val="ro-RO"/>
+        </w:rPr>
+      </w:pPr>
+      <w:r>
+        <w:rPr>
+          <w:szCs w:val="24"/>
+          <w:lang w:val="ro-RO"/>
+        </w:rPr>
+        <w:t xml:space="preserve">Acest capitol vine în ajutorul </w:t>
+      </w:r>
+      <w:r>
+        <w:rPr>
+          <w:szCs w:val="24"/>
+          <w:lang w:val="ro-RO"/>
+        </w:rPr>
+        <w:t xml:space="preserve">personalului firmei de curierat care va utiliza pe viitor acest sistem, </w:t>
+      </w:r>
+      <w:r>
+        <w:rPr>
+          <w:szCs w:val="24"/>
+          <w:lang w:val="ro-RO"/>
+        </w:rPr>
+        <w:t xml:space="preserve">prin prezentarea interfeţei şi a </w:t>
+      </w:r>
+      <w:r>
+        <w:rPr>
+          <w:szCs w:val="24"/>
+          <w:lang w:val="ro-RO"/>
+        </w:rPr>
+        <w:t>modului de utilizare al acestuia</w:t>
+      </w:r>
+      <w:r>
+        <w:rPr>
+          <w:szCs w:val="24"/>
+          <w:lang w:val="ro-RO"/>
+        </w:rPr>
+        <w:t xml:space="preserve">. Acţiunile fiecărui utilizator al </w:t>
+      </w:r>
+      <w:r>
+        <w:rPr>
+          <w:szCs w:val="24"/>
+          <w:lang w:val="ro-RO"/>
+        </w:rPr>
+        <w:t>sistemului</w:t>
+      </w:r>
+      <w:r>
+        <w:rPr>
+          <w:szCs w:val="24"/>
+          <w:lang w:val="ro-RO"/>
+        </w:rPr>
+        <w:t xml:space="preserve"> </w:t>
+      </w:r>
+      <w:r>
+        <w:rPr>
+          <w:szCs w:val="24"/>
+          <w:lang w:val="ro-RO"/>
+        </w:rPr>
+        <w:t>vor fi p</w:t>
+      </w:r>
+      <w:r>
+        <w:rPr>
+          <w:szCs w:val="24"/>
+          <w:lang w:val="ro-RO"/>
+        </w:rPr>
+        <w:t xml:space="preserve">rezentate în ordinea </w:t>
+      </w:r>
+      <w:r>
+        <w:rPr>
+          <w:szCs w:val="24"/>
+          <w:lang w:val="ro-RO"/>
+        </w:rPr>
+        <w:t>desfășurării evenimentelor din cadrul unei firme de curierat.</w:t>
+      </w:r>
+    </w:p>
+    <w:p>
+      <w:pPr>
+        <w:tabs>
+          <w:tab w:val="left" w:pos="980"/>
+        </w:tabs>
+        <w:spacing w:line="360" w:lineRule="auto"/>
+        <w:ind w:firstLine="720"/>
+        <w:jc w:val="both"/>
+        <w:rPr>
+          <w:szCs w:val="24"/>
+          <w:lang w:val="ro-RO"/>
+        </w:rPr>
+      </w:pPr>
+      <w:r>
+        <w:rPr>
+          <w:szCs w:val="24"/>
+          <w:lang w:val="ro-RO"/>
+        </w:rPr>
+        <w:t>Sistemul este constituit</w:t>
+      </w:r>
+      <w:r>
+        <w:rPr>
+          <w:szCs w:val="24"/>
+          <w:lang w:val="ro-RO"/>
+        </w:rPr>
+        <w:t xml:space="preserve"> din două </w:t>
+      </w:r>
+      <w:r>
+        <w:rPr>
+          <w:szCs w:val="24"/>
+          <w:lang w:val="ro-RO"/>
+        </w:rPr>
+        <w:t>aplicații</w:t>
+      </w:r>
+      <w:r>
+        <w:rPr>
+          <w:szCs w:val="24"/>
+        </w:rPr>
+        <w:t>:</w:t>
+      </w:r>
+      <w:r>
+        <w:rPr>
+          <w:szCs w:val="24"/>
+          <w:lang w:val="ro-RO"/>
+        </w:rPr>
+        <w:t xml:space="preserve"> aplicația Android dedicată întregului personal, atât curieri cât și operatori, cu mici restricții pentru operatori, care nu vor avea accesibile opțiunile de vizualizare a listelor de preluări și livrări , dar vor putea efectua operația  scanare din cadrul aplicației</w:t>
+      </w:r>
+      <w:r>
+        <w:rPr>
+          <w:szCs w:val="24"/>
+        </w:rPr>
+        <w:t>;</w:t>
+      </w:r>
+      <w:r>
+        <w:rPr>
+          <w:szCs w:val="24"/>
+          <w:lang w:val="ro-RO"/>
+        </w:rPr>
+        <w:t xml:space="preserve"> cea de-a doua aplicație este platforma web, accesibilă doar clienților și personalului de tip operator.  La rândul său aplicația web va fi alcătuită din două secțiuni</w:t>
+      </w:r>
+      <w:r>
+        <w:rPr>
+          <w:szCs w:val="24"/>
+          <w:lang w:val="ro-RO"/>
+        </w:rPr>
+        <w:t>: o parte public</w:t>
+      </w:r>
+      <w:r>
+        <w:rPr>
+          <w:szCs w:val="24"/>
+          <w:lang w:val="ro-RO"/>
+        </w:rPr>
+        <w:t>ă, în care clientul va avea pisibilitatea trimiterii unei comenzi, precum și verificarea statusului comenzii sale pe parcursul tranzitului acesteia către destinație, și o parte privată accesibilă doar personalului de  tip operator care în urma autentificării în sistem va putea consulta listele de comenzi în diferite stadii și opera asupra acestora.</w:t>
+      </w:r>
+    </w:p>
+    <w:p>
+      <w:pPr>
+        <w:tabs>
+          <w:tab w:val="left" w:pos="980"/>
+        </w:tabs>
+        <w:spacing w:line="360" w:lineRule="auto"/>
+        <w:ind w:firstLine="720"/>
+        <w:jc w:val="both"/>
+        <w:rPr>
+          <w:szCs w:val="24"/>
+        </w:rPr>
+      </w:pPr>
+      <w:r>
+        <w:rPr>
+          <w:szCs w:val="24"/>
+          <w:lang w:val="ro-RO"/>
+        </w:rPr>
+        <w:t xml:space="preserve">Primul pas important este realizat de către client care va trimite o comanda spre firma de curierat prin accesarea aplicației web. Acest lucru se realizează la apăsarea butonului </w:t>
+      </w:r>
+      <w:r>
+        <w:rPr>
+          <w:szCs w:val="24"/>
+        </w:rPr>
+        <w:t>“</w:t>
+      </w:r>
+      <w:r>
+        <w:rPr>
+          <w:szCs w:val="24"/>
+          <w:lang w:val="ro-RO"/>
+        </w:rPr>
+        <w:t>Cheama curier</w:t>
+      </w:r>
+      <w:r>
+        <w:rPr>
+          <w:szCs w:val="24"/>
+        </w:rPr>
+        <w:t>”, acțiune ce va deschide o fereastră conținând un formular dedicate inserării informațiilor despre  expeditor, destinatar, respective detaliile comenzii. În secțiunile destinate expeditorului și destinatarului vor trebui completate informații precum numele, judetu, localitatea, adresa. date de contact ale celor doi, telefonul obligatoriu și eventual o adresa de email. În secțiunea de “Detalii comanda” vor fie inserate detalii referitoare la num</w:t>
+      </w:r>
+      <w:r>
+        <w:rPr>
+          <w:szCs w:val="24"/>
+          <w:lang w:val="ro-RO"/>
+        </w:rPr>
+        <w:t xml:space="preserve">ărul coletelor, greutatea estimativă exprimată în kilograme și observații privitoare la comanda, un exemplu ar putea fi </w:t>
+      </w:r>
+      <w:r>
+        <w:rPr>
+          <w:szCs w:val="24"/>
+        </w:rPr>
+        <w:t>“con</w:t>
+      </w:r>
+      <w:r>
+        <w:rPr>
+          <w:szCs w:val="24"/>
+          <w:lang w:val="ro-RO"/>
+        </w:rPr>
+        <w:t>ț</w:t>
+      </w:r>
+      <w:r>
+        <w:rPr>
+          <w:szCs w:val="24"/>
+        </w:rPr>
+        <w:t>inut fragil”.</w:t>
+      </w:r>
+    </w:p>
+    <w:p>
+      <w:pPr>
+        <w:tabs>
+          <w:tab w:val="left" w:pos="980"/>
+        </w:tabs>
+        <w:spacing w:line="360" w:lineRule="auto"/>
+        <w:jc w:val="both"/>
+        <w:rPr>
+          <w:szCs w:val="24"/>
+          <w:lang w:val="ro-RO"/>
+        </w:rPr>
+      </w:pPr>
+      <w:r>
+        <w:rPr>
+          <w:szCs w:val="24"/>
+          <w:lang w:val="ro-RO"/>
+        </w:rPr>
+        <w:tab/>
+      </w:r>
+    </w:p>
+    <w:p>
+      <w:pPr>
+        <w:pStyle w:val="Heading1"/>
+        <w:rPr>
+          <w:lang w:val="it-IT"/>
+        </w:rPr>
+      </w:pPr>
+    </w:p>
+    <w:p>
+      <w:pPr>
+        <w:rPr>
+          <w:lang w:val="it-IT"/>
+        </w:rPr>
+      </w:pPr>
+    </w:p>
+    <w:p>
+      <w:pPr>
+        <w:rPr>
+          <w:lang w:val="it-IT"/>
+        </w:rPr>
+      </w:pPr>
+    </w:p>
+    <w:p>
+      <w:pPr>
+        <w:pStyle w:val="Heading1"/>
+      </w:pPr>
+      <w:r>
         <w:t>BIBLIOGRAFIE</w:t>
       </w:r>
-      <w:bookmarkEnd w:id="51"/>
+      <w:bookmarkEnd w:id="52"/>
     </w:p>
     <w:p>
       <w:pPr>
@@ -20550,7 +20839,27 @@
           <w:szCs w:val="24"/>
           <w:lang w:val="it-IT"/>
         </w:rPr>
-        <w:t>Sabina Munteanu, curs „Fiabilitate”, anul 2013</w:t>
+        <w:t xml:space="preserve">Sabina Munteanu, curs „Tehnici de evaluare </w:t>
+      </w:r>
+      <w:r>
+        <w:rPr>
+          <w:szCs w:val="24"/>
+          <w:lang w:val="ro-RO"/>
+        </w:rPr>
+        <w:t xml:space="preserve">și </w:t>
+      </w:r>
+      <w:r>
+        <w:rPr>
+          <w:szCs w:val="24"/>
+        </w:rPr>
+        <w:t>testare software</w:t>
+      </w:r>
+      <w:r>
+        <w:rPr>
+          <w:szCs w:val="24"/>
+          <w:lang w:val="it-IT"/>
+        </w:rPr>
+        <w:t>”, anul 2016</w:t>
       </w:r>
     </w:p>
     <w:p>
@@ -20571,7 +20880,25 @@
           <w:szCs w:val="24"/>
           <w:lang w:val="it-IT"/>
         </w:rPr>
-        <w:t>Cornelia Tudorie, curs „Baze de date”, anul 2011</w:t>
+        <w:t>Cornelia Tudorie, curs „</w:t>
+      </w:r>
+      <w:hyperlink r:id="rId24" w:tooltip="SABD - 2014/15" w:history="1">
+        <w:r>
+          <w:rPr>
+            <w:rStyle w:val="Hyperlink"/>
+            <w:color w:val="auto"/>
+            <w:szCs w:val="24"/>
+            <w:u w:val="none"/>
+          </w:rPr>
+          <w:t>Sisteme avansate cu baze de date</w:t>
+        </w:r>
+      </w:hyperlink>
+      <w:r>
+        <w:rPr>
+          <w:szCs w:val="24"/>
+          <w:lang w:val="it-IT"/>
+        </w:rPr>
+        <w:t>”, anul 2015</w:t>
       </w:r>
     </w:p>
     <w:p>
@@ -20786,7 +21113,7 @@
         <w:rStyle w:val="PageNumber"/>
         <w:noProof/>
       </w:rPr>
-      <w:t>3</w:t>
+      <w:t>62</w:t>
     </w:r>
     <w:r>
       <w:rPr>
@@ -26499,6 +26826,7 @@
     <w:uiPriority w:val="99"/>
     <w:semiHidden/>
     <w:locked/>
+    <w:rsid w:val="009D5425"/>
     <w:rPr>
       <w:rFonts w:ascii="Courier New" w:hAnsi="Courier New" w:cs="Courier New"/>
       <w:sz w:val="20"/>

</xml_diff>

<commit_message>
[doc] Draft 2 manual utilizator
Signed-off-by: Liviu Chirvase <liviu.chirvase@yahoo.com>
</commit_message>
<xml_diff>
--- a/documentatie_scris/DISERTATIE Sistem informatic firma de curierat LIVIU CHIRVASE.docx
+++ b/documentatie_scris/DISERTATIE Sistem informatic firma de curierat LIVIU CHIRVASE.docx
@@ -5106,7 +5106,7 @@
           <w:lang w:val="it-IT"/>
         </w:rPr>
         <w:pict>
-          <v:shape id="_x0000_i1027" type="#_x0000_t75" style="width:484.5pt;height:135pt">
+          <v:shape id="_x0000_i1027" type="#_x0000_t75" style="width:484.5pt;height:133.5pt">
             <v:imagedata r:id="rId13" o:title=""/>
           </v:shape>
         </w:pict>
@@ -5340,7 +5340,7 @@
           <w:lang w:val="it-IT"/>
         </w:rPr>
         <w:pict>
-          <v:shape id="_x0000_i1030" type="#_x0000_t75" style="width:484.5pt;height:135pt">
+          <v:shape id="_x0000_i1030" type="#_x0000_t75" style="width:484.5pt;height:133.5pt">
             <v:imagedata r:id="rId16" o:title=""/>
           </v:shape>
         </w:pict>
@@ -20573,50 +20573,633 @@
           <w:tab w:val="left" w:pos="980"/>
         </w:tabs>
         <w:spacing w:line="360" w:lineRule="auto"/>
-        <w:jc w:val="both"/>
-        <w:rPr>
-          <w:szCs w:val="24"/>
-          <w:lang w:val="ro-RO"/>
-        </w:rPr>
-      </w:pPr>
-      <w:r>
-        <w:rPr>
-          <w:szCs w:val="24"/>
-          <w:lang w:val="ro-RO"/>
-        </w:rPr>
-        <w:tab/>
-      </w:r>
+        <w:ind w:firstLine="720"/>
+        <w:jc w:val="both"/>
+        <w:rPr>
+          <w:szCs w:val="24"/>
+        </w:rPr>
+      </w:pPr>
+      <w:r>
+        <w:rPr>
+          <w:szCs w:val="24"/>
+          <w:lang w:val="ro-RO"/>
+        </w:rPr>
+        <w:t xml:space="preserve">După efectuarea comenzii de către client, un operator urmează să se autentifice în cadrul aplicației web în secțiunea de autentificare prin introducerea credențialelor, a username-ului și a parolei în cele două cămpuri </w:t>
+      </w:r>
+      <w:r>
+        <w:rPr>
+          <w:szCs w:val="24"/>
+        </w:rPr>
+        <w:t>“</w:t>
+      </w:r>
+      <w:r>
+        <w:rPr>
+          <w:szCs w:val="24"/>
+          <w:lang w:val="ro-RO"/>
+        </w:rPr>
+        <w:t>User</w:t>
+      </w:r>
+      <w:r>
+        <w:rPr>
+          <w:szCs w:val="24"/>
+        </w:rPr>
+        <w:t xml:space="preserve">” și “Parola” </w:t>
+      </w:r>
+      <w:r>
+        <w:rPr>
+          <w:szCs w:val="24"/>
+          <w:lang w:val="ro-RO"/>
+        </w:rPr>
+        <w:t xml:space="preserve">din formularul de autentificare de pe pagina principală. După apăsarea butonului „Login”  utilizatorul curent va accesa pagina principală, unde din meniul din stânga sus, poziționat dupa logo-ul companiei va putea accesa opțiunea </w:t>
+      </w:r>
+      <w:r>
+        <w:rPr>
+          <w:szCs w:val="24"/>
+        </w:rPr>
+        <w:t xml:space="preserve">“Comenzi”. La trecerea mouse-ului peste meniul “Comenzi” se vor deschide trei submeniuri </w:t>
+      </w:r>
+      <w:r>
+        <w:rPr>
+          <w:szCs w:val="24"/>
+          <w:lang w:val="ro-RO"/>
+        </w:rPr>
+        <w:t>î</w:t>
+      </w:r>
+      <w:r>
+        <w:rPr>
+          <w:szCs w:val="24"/>
+        </w:rPr>
+        <w:t>n această ordine:</w:t>
+      </w:r>
+      <w:r>
+        <w:rPr>
+          <w:szCs w:val="24"/>
+          <w:lang w:val="ro-RO"/>
+        </w:rPr>
+        <w:t xml:space="preserve">  </w:t>
+      </w:r>
+      <w:r>
+        <w:rPr>
+          <w:szCs w:val="24"/>
+        </w:rPr>
+        <w:t>“Comenzi nepreluate”,  ”Comenzi în curs de preluare” și ”Comenzi preluate”. La click pe prima opțiune “Comenzi nepreluate” operatorul va putea vizualiza comenzile efectuate de clien</w:t>
+      </w:r>
+      <w:r>
+        <w:rPr>
+          <w:szCs w:val="24"/>
+          <w:lang w:val="ro-RO"/>
+        </w:rPr>
+        <w:t>ți</w:t>
+      </w:r>
+      <w:r>
+        <w:rPr>
+          <w:szCs w:val="24"/>
+        </w:rPr>
+        <w:t xml:space="preserve">  sub forma unei liste, cu informații precum “Id comanda”, “Numar colete”, “Data comanda” </w:t>
+      </w:r>
+      <w:r>
+        <w:rPr>
+          <w:szCs w:val="24"/>
+          <w:lang w:val="ro-RO"/>
+        </w:rPr>
+        <w:t xml:space="preserve">și </w:t>
+      </w:r>
+      <w:r>
+        <w:rPr>
+          <w:szCs w:val="24"/>
+        </w:rPr>
+        <w:t xml:space="preserve">“Asignare”. </w:t>
+      </w:r>
+      <w:r>
+        <w:rPr>
+          <w:szCs w:val="24"/>
+          <w:lang w:val="ro-RO"/>
+        </w:rPr>
+        <w:t>Î</w:t>
+      </w:r>
+      <w:r>
+        <w:rPr>
+          <w:szCs w:val="24"/>
+        </w:rPr>
+        <w:t xml:space="preserve">n cadrul rubricii “Asignare” se vor regăsi două elemente grafice, o listă derulantă care va fi populată cu personalul de tip curier arondat punctului de lucru asociat operatorului autentificat și un buton pentru confirmarea asignării curierului selectat din lista derulantă. Cea de-a doua opțiune a meniului “Comenzi” este “Comenzi </w:t>
+      </w:r>
+      <w:r>
+        <w:rPr>
+          <w:szCs w:val="24"/>
+          <w:lang w:val="ro-RO"/>
+        </w:rPr>
+        <w:t>in curs de preluare</w:t>
+      </w:r>
+      <w:r>
+        <w:rPr>
+          <w:szCs w:val="24"/>
+        </w:rPr>
+        <w:t>”, care la rândul său va fi accersată la evenimentul de click al mouse-ului, urmând a se deschide o nouă listă de această dată fără opțiunea de asignare doar cu informațiile specificate și mai sus despre comenzile aflate în stadiul “</w:t>
+      </w:r>
+      <w:r>
+        <w:rPr>
+          <w:szCs w:val="24"/>
+          <w:lang w:val="ro-RO"/>
+        </w:rPr>
+        <w:t>i</w:t>
+      </w:r>
+      <w:r>
+        <w:rPr>
+          <w:szCs w:val="24"/>
+        </w:rPr>
+        <w:t xml:space="preserve">n curs de preluare”. </w:t>
+      </w:r>
+      <w:r>
+        <w:rPr>
+          <w:szCs w:val="24"/>
+          <w:lang w:val="ro-RO"/>
+        </w:rPr>
+        <w:t xml:space="preserve">În cadrul acestei liste se vor putea vizualiza comenzile care au fost asignate anterior unui curier din submeniul </w:t>
+      </w:r>
+      <w:r>
+        <w:rPr>
+          <w:szCs w:val="24"/>
+        </w:rPr>
+        <w:t>“Comenzi nepreluate”. Ultima op</w:t>
+      </w:r>
+      <w:r>
+        <w:rPr>
+          <w:szCs w:val="24"/>
+          <w:lang w:val="ro-RO"/>
+        </w:rPr>
+        <w:t>ț</w:t>
+      </w:r>
+      <w:r>
+        <w:rPr>
+          <w:szCs w:val="24"/>
+        </w:rPr>
+        <w:t>iune a meniului principal “Comenzi p</w:t>
+      </w:r>
+      <w:r>
+        <w:rPr>
+          <w:szCs w:val="24"/>
+          <w:lang w:val="ro-RO"/>
+        </w:rPr>
+        <w:t>reluate</w:t>
+      </w:r>
+      <w:r>
+        <w:rPr>
+          <w:szCs w:val="24"/>
+        </w:rPr>
+        <w:t>“ va fi accesată asemeni celor opțiuni prin apăsarea pe submeniul dorit, urmănd ca în această secțiune operatorul să vizualizeze în cadrul unei liste comenzile asociate punctului său de lucru aflate în stadiul “preluat”. Lista current[ con’ine informa</w:t>
+      </w:r>
+      <w:r>
+        <w:rPr>
+          <w:szCs w:val="24"/>
+          <w:lang w:val="ro-RO"/>
+        </w:rPr>
+        <w:t>ț</w:t>
+      </w:r>
+      <w:r>
+        <w:rPr>
+          <w:szCs w:val="24"/>
+        </w:rPr>
+        <w:t xml:space="preserve">iile commune celor două opțiuni de mai sus, “Id comanda”, “Numar colete”, “Data comanda” , </w:t>
+      </w:r>
+      <w:r>
+        <w:rPr>
+          <w:szCs w:val="24"/>
+          <w:lang w:val="ro-RO"/>
+        </w:rPr>
+        <w:t>î</w:t>
+      </w:r>
+      <w:r>
+        <w:rPr>
+          <w:szCs w:val="24"/>
+        </w:rPr>
+        <w:t xml:space="preserve">n plus se va remarca rubrica “Generare AWB”, care pentru fiecare </w:t>
+      </w:r>
+      <w:r>
+        <w:rPr>
+          <w:szCs w:val="24"/>
+          <w:lang w:val="ro-RO"/>
+        </w:rPr>
+        <w:t>î</w:t>
+      </w:r>
+      <w:r>
+        <w:rPr>
+          <w:szCs w:val="24"/>
+        </w:rPr>
+        <w:t>nregistrare va avea un buton dedicat generării codului unic de identificare și al talonului care va fi aplicat pe fiecare dintre coletele comenzii.</w:t>
+      </w:r>
+    </w:p>
+    <w:p>
+      <w:pPr>
+        <w:tabs>
+          <w:tab w:val="left" w:pos="980"/>
+        </w:tabs>
+        <w:spacing w:line="360" w:lineRule="auto"/>
+        <w:ind w:firstLine="720"/>
+        <w:jc w:val="both"/>
+        <w:rPr>
+          <w:szCs w:val="24"/>
+        </w:rPr>
+      </w:pPr>
+      <w:r>
+        <w:rPr>
+          <w:szCs w:val="24"/>
+        </w:rPr>
+        <w:t xml:space="preserve">În aceeași pagină de utilizator autentificat, de această dată în partea din dreapta sus se va regăsi o iconiță urmată de username-ul, numele și prenumele operatorului autentificat. La trecerea cu mouse-ul peste aria în care se află informațiile specificate anterior se vor derula în jos două submeniuri, având opțiunile de “Schimbare parola” </w:t>
+      </w:r>
+      <w:r>
+        <w:rPr>
+          <w:szCs w:val="24"/>
+          <w:lang w:val="ro-RO"/>
+        </w:rPr>
+        <w:t>și „Iesire</w:t>
+      </w:r>
+      <w:r>
+        <w:rPr>
+          <w:szCs w:val="24"/>
+        </w:rPr>
+        <w:t>”. La click de mouse pe prima op</w:t>
+      </w:r>
+      <w:r>
+        <w:rPr>
+          <w:szCs w:val="24"/>
+          <w:lang w:val="ro-RO"/>
+        </w:rPr>
+        <w:t>ț</w:t>
+      </w:r>
+      <w:r>
+        <w:rPr>
+          <w:szCs w:val="24"/>
+        </w:rPr>
+        <w:t>iune se va deschide un formular care va oferi posibilitatea utilizatorului  de a schimba parola curentă. Formularul deschis va solicita operatorului să insereze pe rind în cele trei câmpuri disponibile “P</w:t>
+      </w:r>
+      <w:r>
+        <w:rPr>
+          <w:szCs w:val="24"/>
+          <w:lang w:val="ro-RO"/>
+        </w:rPr>
+        <w:t>arola curenta</w:t>
+      </w:r>
+      <w:r>
+        <w:rPr>
+          <w:szCs w:val="24"/>
+        </w:rPr>
+        <w:t xml:space="preserve">”, “Parola noua” </w:t>
+      </w:r>
+      <w:r>
+        <w:rPr>
+          <w:szCs w:val="24"/>
+          <w:lang w:val="ro-RO"/>
+        </w:rPr>
+        <w:t xml:space="preserve">și </w:t>
+      </w:r>
+      <w:r>
+        <w:rPr>
+          <w:szCs w:val="24"/>
+        </w:rPr>
+        <w:t>“</w:t>
+      </w:r>
+      <w:r>
+        <w:rPr>
+          <w:szCs w:val="24"/>
+          <w:lang w:val="ro-RO"/>
+        </w:rPr>
+        <w:t>Confirmare parola</w:t>
+      </w:r>
+      <w:r>
+        <w:rPr>
+          <w:szCs w:val="24"/>
+        </w:rPr>
+        <w:t>”. În primul camp se va introduce parola actuală, iar în celelalte două campuri va fi inserată noua parolă, urmând a se apăsa butonul “Editare” pentru salvarea informa</w:t>
+      </w:r>
+      <w:r>
+        <w:rPr>
+          <w:szCs w:val="24"/>
+          <w:lang w:val="ro-RO"/>
+        </w:rPr>
+        <w:t>ț</w:t>
+      </w:r>
+      <w:r>
+        <w:rPr>
+          <w:szCs w:val="24"/>
+        </w:rPr>
+        <w:t>iilor introduce.</w:t>
+      </w:r>
+    </w:p>
+    <w:p>
+      <w:pPr>
+        <w:tabs>
+          <w:tab w:val="left" w:pos="980"/>
+        </w:tabs>
+        <w:spacing w:line="360" w:lineRule="auto"/>
+        <w:ind w:firstLine="720"/>
+        <w:jc w:val="both"/>
+        <w:rPr>
+          <w:szCs w:val="24"/>
+        </w:rPr>
+      </w:pPr>
+      <w:r>
+        <w:rPr>
+          <w:szCs w:val="24"/>
+        </w:rPr>
+        <w:t>După efectuarea comenzii de către client și procesarea acesteia de un operator al firmei de curierat utilizatorul de tip client va putea verifica stadiul current al comenzii sale. Acest lucru este posibil din aplicația web în partea publică a acesteia, la apăsarea butonului “Verifica AWB”  din partea dreaptă jos a paginii principal</w:t>
+      </w:r>
+      <w:r>
+        <w:rPr>
+          <w:szCs w:val="24"/>
+          <w:lang w:val="ro-RO"/>
+        </w:rPr>
+        <w:t xml:space="preserve">e. La accesarea acestei secțiuni se va deschide o nouă pagină conținând un formular cu un câmp pentru inserarea AWB-ului pentru care se dorește obținerea statusului curent. După inserarea AWB-ului utilizatorul va confirma prin apăsarea butonului </w:t>
+      </w:r>
+      <w:r>
+        <w:rPr>
+          <w:szCs w:val="24"/>
+        </w:rPr>
+        <w:t>“Cauta” pentru afi</w:t>
+      </w:r>
+      <w:r>
+        <w:rPr>
+          <w:szCs w:val="24"/>
+          <w:lang w:val="ro-RO"/>
+        </w:rPr>
+        <w:t>ș</w:t>
+      </w:r>
+      <w:r>
+        <w:rPr>
+          <w:szCs w:val="24"/>
+        </w:rPr>
+        <w:t xml:space="preserve">area informațiilor. În urma aceste operații se va deschide un nou formular cu informații privind ‘Numar AWB”, “Data comanda” </w:t>
+      </w:r>
+      <w:r>
+        <w:rPr>
+          <w:szCs w:val="24"/>
+          <w:lang w:val="ro-RO"/>
+        </w:rPr>
+        <w:t xml:space="preserve">și </w:t>
+      </w:r>
+      <w:r>
+        <w:rPr>
+          <w:szCs w:val="24"/>
+        </w:rPr>
+        <w:t xml:space="preserve">“Status”.  </w:t>
+      </w:r>
+    </w:p>
+    <w:p>
+      <w:pPr>
+        <w:tabs>
+          <w:tab w:val="left" w:pos="980"/>
+        </w:tabs>
+        <w:spacing w:line="360" w:lineRule="auto"/>
+        <w:ind w:firstLine="720"/>
+        <w:jc w:val="both"/>
+        <w:rPr>
+          <w:szCs w:val="24"/>
+        </w:rPr>
+      </w:pPr>
+    </w:p>
+    <w:p>
+      <w:pPr>
+        <w:tabs>
+          <w:tab w:val="left" w:pos="980"/>
+        </w:tabs>
+        <w:spacing w:line="360" w:lineRule="auto"/>
+        <w:ind w:firstLine="720"/>
+        <w:jc w:val="both"/>
+        <w:rPr>
+          <w:szCs w:val="24"/>
+        </w:rPr>
+      </w:pPr>
+    </w:p>
+    <w:p>
+      <w:pPr>
+        <w:tabs>
+          <w:tab w:val="left" w:pos="980"/>
+        </w:tabs>
+        <w:spacing w:line="360" w:lineRule="auto"/>
+        <w:ind w:firstLine="720"/>
+        <w:jc w:val="both"/>
+        <w:rPr>
+          <w:szCs w:val="24"/>
+        </w:rPr>
+      </w:pPr>
+    </w:p>
+    <w:p>
+      <w:pPr>
+        <w:tabs>
+          <w:tab w:val="left" w:pos="980"/>
+        </w:tabs>
+        <w:spacing w:line="360" w:lineRule="auto"/>
+        <w:ind w:firstLine="720"/>
+        <w:jc w:val="both"/>
+        <w:rPr>
+          <w:szCs w:val="24"/>
+        </w:rPr>
+      </w:pPr>
+    </w:p>
+    <w:p>
+      <w:pPr>
+        <w:tabs>
+          <w:tab w:val="left" w:pos="980"/>
+        </w:tabs>
+        <w:spacing w:line="360" w:lineRule="auto"/>
+        <w:ind w:firstLine="720"/>
+        <w:jc w:val="both"/>
+        <w:rPr>
+          <w:szCs w:val="24"/>
+        </w:rPr>
+      </w:pPr>
+    </w:p>
+    <w:p>
+      <w:pPr>
+        <w:tabs>
+          <w:tab w:val="left" w:pos="980"/>
+        </w:tabs>
+        <w:spacing w:line="360" w:lineRule="auto"/>
+        <w:ind w:firstLine="720"/>
+        <w:jc w:val="both"/>
+        <w:rPr>
+          <w:szCs w:val="24"/>
+        </w:rPr>
+      </w:pPr>
+    </w:p>
+    <w:p>
+      <w:pPr>
+        <w:tabs>
+          <w:tab w:val="left" w:pos="980"/>
+        </w:tabs>
+        <w:spacing w:line="360" w:lineRule="auto"/>
+        <w:ind w:firstLine="720"/>
+        <w:jc w:val="both"/>
+        <w:rPr>
+          <w:szCs w:val="24"/>
+        </w:rPr>
+      </w:pPr>
+    </w:p>
+    <w:p>
+      <w:pPr>
+        <w:tabs>
+          <w:tab w:val="left" w:pos="980"/>
+        </w:tabs>
+        <w:spacing w:line="360" w:lineRule="auto"/>
+        <w:ind w:firstLine="720"/>
+        <w:jc w:val="both"/>
+        <w:rPr>
+          <w:szCs w:val="24"/>
+        </w:rPr>
+      </w:pPr>
+    </w:p>
+    <w:p>
+      <w:pPr>
+        <w:tabs>
+          <w:tab w:val="left" w:pos="980"/>
+        </w:tabs>
+        <w:spacing w:line="360" w:lineRule="auto"/>
+        <w:ind w:firstLine="720"/>
+        <w:jc w:val="both"/>
+        <w:rPr>
+          <w:szCs w:val="24"/>
+        </w:rPr>
+      </w:pPr>
+    </w:p>
+    <w:bookmarkEnd w:id="52"/>
+    <w:p>
+      <w:pPr>
+        <w:pStyle w:val="ListParagraph"/>
+        <w:spacing w:line="360" w:lineRule="auto"/>
+        <w:ind w:left="360"/>
+        <w:jc w:val="both"/>
+        <w:rPr>
+          <w:color w:val="000000"/>
+          <w:lang w:val="ro-RO"/>
+        </w:rPr>
+      </w:pPr>
+    </w:p>
+    <w:p>
+      <w:pPr>
+        <w:pStyle w:val="ListParagraph"/>
+        <w:spacing w:line="360" w:lineRule="auto"/>
+        <w:ind w:left="360"/>
+        <w:jc w:val="both"/>
+        <w:rPr>
+          <w:color w:val="000000"/>
+          <w:lang w:val="ro-RO"/>
+        </w:rPr>
+      </w:pPr>
+    </w:p>
+    <w:p>
+      <w:pPr>
+        <w:pStyle w:val="ListParagraph"/>
+        <w:spacing w:line="360" w:lineRule="auto"/>
+        <w:ind w:left="360"/>
+        <w:jc w:val="both"/>
+        <w:rPr>
+          <w:color w:val="000000"/>
+          <w:lang w:val="ro-RO"/>
+        </w:rPr>
+      </w:pPr>
+    </w:p>
+    <w:p>
+      <w:pPr>
+        <w:pStyle w:val="ListParagraph"/>
+        <w:spacing w:line="360" w:lineRule="auto"/>
+        <w:ind w:left="360"/>
+        <w:jc w:val="both"/>
+        <w:rPr>
+          <w:color w:val="000000"/>
+          <w:lang w:val="ro-RO"/>
+        </w:rPr>
+      </w:pPr>
+    </w:p>
+    <w:p>
+      <w:pPr>
+        <w:pStyle w:val="ListParagraph"/>
+        <w:spacing w:line="360" w:lineRule="auto"/>
+        <w:ind w:left="360"/>
+        <w:jc w:val="both"/>
+        <w:rPr>
+          <w:color w:val="000000"/>
+          <w:lang w:val="ro-RO"/>
+        </w:rPr>
+      </w:pPr>
+    </w:p>
+    <w:p>
+      <w:pPr>
+        <w:pStyle w:val="ListParagraph"/>
+        <w:spacing w:line="360" w:lineRule="auto"/>
+        <w:ind w:left="360"/>
+        <w:jc w:val="both"/>
+        <w:rPr>
+          <w:color w:val="000000"/>
+          <w:lang w:val="ro-RO"/>
+        </w:rPr>
+      </w:pPr>
+    </w:p>
+    <w:p>
+      <w:pPr>
+        <w:pStyle w:val="ListParagraph"/>
+        <w:spacing w:line="360" w:lineRule="auto"/>
+        <w:ind w:left="360"/>
+        <w:jc w:val="both"/>
+        <w:rPr>
+          <w:color w:val="000000"/>
+          <w:lang w:val="ro-RO"/>
+        </w:rPr>
+      </w:pPr>
+    </w:p>
+    <w:p>
+      <w:pPr>
+        <w:pStyle w:val="ListParagraph"/>
+        <w:spacing w:line="360" w:lineRule="auto"/>
+        <w:ind w:left="360"/>
+        <w:jc w:val="both"/>
+        <w:rPr>
+          <w:color w:val="000000"/>
+          <w:lang w:val="ro-RO"/>
+        </w:rPr>
+      </w:pPr>
+    </w:p>
+    <w:p>
+      <w:pPr>
+        <w:pStyle w:val="ListParagraph"/>
+        <w:spacing w:line="360" w:lineRule="auto"/>
+        <w:ind w:left="360"/>
+        <w:jc w:val="both"/>
+        <w:rPr>
+          <w:color w:val="000000"/>
+          <w:lang w:val="ro-RO"/>
+        </w:rPr>
+      </w:pPr>
+    </w:p>
+    <w:p>
+      <w:pPr>
+        <w:pStyle w:val="ListParagraph"/>
+        <w:spacing w:line="360" w:lineRule="auto"/>
+        <w:ind w:left="360"/>
+        <w:jc w:val="both"/>
+        <w:rPr>
+          <w:color w:val="000000"/>
+          <w:lang w:val="ro-RO"/>
+        </w:rPr>
+      </w:pPr>
+    </w:p>
+    <w:p>
+      <w:pPr>
+        <w:pStyle w:val="ListParagraph"/>
+        <w:spacing w:line="360" w:lineRule="auto"/>
+        <w:ind w:left="360"/>
+        <w:jc w:val="both"/>
+        <w:rPr>
+          <w:color w:val="000000"/>
+          <w:lang w:val="ro-RO"/>
+        </w:rPr>
+      </w:pPr>
     </w:p>
     <w:p>
       <w:pPr>
         <w:pStyle w:val="Heading1"/>
-        <w:rPr>
-          <w:lang w:val="it-IT"/>
-        </w:rPr>
-      </w:pPr>
-    </w:p>
-    <w:p>
-      <w:pPr>
-        <w:rPr>
-          <w:lang w:val="it-IT"/>
-        </w:rPr>
-      </w:pPr>
-    </w:p>
-    <w:p>
-      <w:pPr>
-        <w:rPr>
-          <w:lang w:val="it-IT"/>
-        </w:rPr>
-      </w:pPr>
-    </w:p>
-    <w:p>
-      <w:pPr>
-        <w:pStyle w:val="Heading1"/>
       </w:pPr>
       <w:r>
         <w:t>BIBLIOGRAFIE</w:t>
       </w:r>
-      <w:bookmarkEnd w:id="52"/>
     </w:p>
     <w:p>
       <w:pPr>
@@ -20949,7 +21532,7 @@
           <w:szCs w:val="24"/>
           <w:lang w:val="ro-RO"/>
         </w:rPr>
-        <w:t xml:space="preserve"> http://www.w3resource.com/</w:t>
+        <w:t>http://www.w3resource.com/</w:t>
       </w:r>
     </w:p>
     <w:p>
@@ -20965,13 +21548,18 @@
           <w:lang w:val="ro-RO"/>
         </w:rPr>
       </w:pPr>
-      <w:r>
-        <w:rPr>
-          <w:szCs w:val="24"/>
-          <w:lang w:val="ro-RO"/>
-        </w:rPr>
-        <w:t xml:space="preserve"> http://www.w3schools.com/</w:t>
-      </w:r>
+      <w:hyperlink r:id="rId25" w:history="1">
+        <w:r>
+          <w:rPr>
+            <w:rStyle w:val="Hyperlink"/>
+            <w:color w:val="auto"/>
+            <w:szCs w:val="24"/>
+            <w:u w:val="none"/>
+            <w:lang w:val="ro-RO"/>
+          </w:rPr>
+          <w:t>http://www.w3schools.com/</w:t>
+        </w:r>
+      </w:hyperlink>
     </w:p>
     <w:p>
       <w:pPr>
@@ -21113,7 +21701,7 @@
         <w:rStyle w:val="PageNumber"/>
         <w:noProof/>
       </w:rPr>
-      <w:t>62</w:t>
+      <w:t>64</w:t>
     </w:r>
     <w:r>
       <w:rPr>
@@ -22689,7 +23277,7 @@
         <w:rFonts w:ascii="Wingdings" w:hAnsi="Wingdings" w:hint="default"/>
       </w:rPr>
     </w:lvl>
-    <w:lvl w:ilvl="1" w:tplc="04090003" w:tentative="1">
+    <w:lvl w:ilvl="1" w:tplc="04090003">
       <w:start w:val="1"/>
       <w:numFmt w:val="bullet"/>
       <w:lvlText w:val="o"/>

</xml_diff>